<commit_message>
New DoD's added - still not ready
</commit_message>
<xml_diff>
--- a/ProductBacklog.docx
+++ b/ProductBacklog.docx
@@ -303,14 +303,25 @@
           <w:p>
             <w:pPr>
               <w:pStyle w:val="Listenabsatz"/>
-              <w:spacing w:after="0" w:line="240" w:lineRule="auto"/>
-              <w:rPr>
-                <w:rFonts w:ascii="Calibri" w:eastAsia="Times New Roman" w:hAnsi="Calibri" w:cs="Calibri"/>
-                <w:b/>
-                <w:color w:val="000000"/>
-                <w:lang w:val="en-US" w:eastAsia="de-AT"/>
-              </w:rPr>
-            </w:pPr>
+              <w:numPr>
+                <w:ilvl w:val="0"/>
+                <w:numId w:val="7"/>
+              </w:numPr>
+              <w:spacing w:after="0" w:line="240" w:lineRule="auto"/>
+              <w:rPr>
+                <w:rFonts w:ascii="Calibri" w:eastAsia="Times New Roman" w:hAnsi="Calibri" w:cs="Calibri"/>
+                <w:color w:val="000000"/>
+                <w:lang w:val="en-US" w:eastAsia="de-AT"/>
+              </w:rPr>
+            </w:pPr>
+            <w:r>
+              <w:rPr>
+                <w:rFonts w:ascii="Calibri" w:eastAsia="Times New Roman" w:hAnsi="Calibri" w:cs="Calibri"/>
+                <w:color w:val="000000"/>
+                <w:lang w:val="en-US" w:eastAsia="de-AT"/>
+              </w:rPr>
+              <w:t>The administrator goes on the admin page and presses a button in order to create a new view.</w:t>
+            </w:r>
           </w:p>
           <w:p>
             <w:pPr>
@@ -332,7 +343,23 @@
                 <w:color w:val="000000"/>
                 <w:lang w:val="en-US" w:eastAsia="de-AT"/>
               </w:rPr>
-              <w:t>The administrator goes on the admin page and presses a button in order to create a new view.</w:t>
+              <w:t xml:space="preserve">He enters the </w:t>
+            </w:r>
+            <w:r>
+              <w:rPr>
+                <w:rFonts w:ascii="Calibri" w:eastAsia="Times New Roman" w:hAnsi="Calibri" w:cs="Calibri"/>
+                <w:color w:val="000000"/>
+                <w:lang w:val="en-US" w:eastAsia="de-AT"/>
+              </w:rPr>
+              <w:t>data of the event</w:t>
+            </w:r>
+            <w:r>
+              <w:rPr>
+                <w:rFonts w:ascii="Calibri" w:eastAsia="Times New Roman" w:hAnsi="Calibri" w:cs="Calibri"/>
+                <w:color w:val="000000"/>
+                <w:lang w:val="en-US" w:eastAsia="de-AT"/>
+              </w:rPr>
+              <w:t xml:space="preserve"> and the design.</w:t>
             </w:r>
           </w:p>
           <w:p>
@@ -355,46 +382,15 @@
                 <w:color w:val="000000"/>
                 <w:lang w:val="en-US" w:eastAsia="de-AT"/>
               </w:rPr>
-              <w:t xml:space="preserve">He enters the </w:t>
-            </w:r>
-            <w:r>
-              <w:rPr>
-                <w:rFonts w:ascii="Calibri" w:eastAsia="Times New Roman" w:hAnsi="Calibri" w:cs="Calibri"/>
-                <w:color w:val="000000"/>
-                <w:lang w:val="en-US" w:eastAsia="de-AT"/>
-              </w:rPr>
-              <w:t>data of the event</w:t>
-            </w:r>
-            <w:r>
-              <w:rPr>
-                <w:rFonts w:ascii="Calibri" w:eastAsia="Times New Roman" w:hAnsi="Calibri" w:cs="Calibri"/>
-                <w:color w:val="000000"/>
-                <w:lang w:val="en-US" w:eastAsia="de-AT"/>
-              </w:rPr>
-              <w:t xml:space="preserve"> and the design.</w:t>
-            </w:r>
-          </w:p>
-          <w:p>
-            <w:pPr>
-              <w:pStyle w:val="Listenabsatz"/>
-              <w:numPr>
-                <w:ilvl w:val="0"/>
-                <w:numId w:val="7"/>
-              </w:numPr>
-              <w:spacing w:after="0" w:line="240" w:lineRule="auto"/>
-              <w:rPr>
-                <w:rFonts w:ascii="Calibri" w:eastAsia="Times New Roman" w:hAnsi="Calibri" w:cs="Calibri"/>
-                <w:color w:val="000000"/>
-                <w:lang w:val="en-US" w:eastAsia="de-AT"/>
-              </w:rPr>
-            </w:pPr>
-            <w:r>
-              <w:rPr>
-                <w:rFonts w:ascii="Calibri" w:eastAsia="Times New Roman" w:hAnsi="Calibri" w:cs="Calibri"/>
-                <w:color w:val="000000"/>
-                <w:lang w:val="en-US" w:eastAsia="de-AT"/>
-              </w:rPr>
-              <w:t>When ready, he presses a button in order to save the new view.</w:t>
+              <w:t xml:space="preserve">When ready, he presses </w:t>
+            </w:r>
+            <w:r>
+              <w:rPr>
+                <w:rFonts w:ascii="Calibri" w:eastAsia="Times New Roman" w:hAnsi="Calibri" w:cs="Calibri"/>
+                <w:color w:val="000000"/>
+                <w:lang w:val="en-US" w:eastAsia="de-AT"/>
+              </w:rPr>
+              <w:t>the “Save” button.</w:t>
             </w:r>
           </w:p>
           <w:p>
@@ -416,16 +412,6 @@
               </w:rPr>
               <w:t>Worst Case</w:t>
             </w:r>
-          </w:p>
-          <w:p>
-            <w:pPr>
-              <w:spacing w:after="0" w:line="240" w:lineRule="auto"/>
-              <w:rPr>
-                <w:rFonts w:ascii="Calibri" w:eastAsia="Times New Roman" w:hAnsi="Calibri" w:cs="Calibri"/>
-                <w:color w:val="000000"/>
-                <w:lang w:val="en-US" w:eastAsia="de-AT"/>
-              </w:rPr>
-            </w:pPr>
           </w:p>
           <w:p>
             <w:pPr>
@@ -470,7 +456,23 @@
                 <w:color w:val="000000"/>
                 <w:lang w:val="en-US" w:eastAsia="de-AT"/>
               </w:rPr>
-              <w:t>He enters the data of the event and the design but not completely.</w:t>
+              <w:t>He enters the data of the event and the design</w:t>
+            </w:r>
+            <w:r>
+              <w:rPr>
+                <w:rFonts w:ascii="Calibri" w:eastAsia="Times New Roman" w:hAnsi="Calibri" w:cs="Calibri"/>
+                <w:color w:val="000000"/>
+                <w:lang w:val="en-US" w:eastAsia="de-AT"/>
+              </w:rPr>
+              <w:t>,</w:t>
+            </w:r>
+            <w:r>
+              <w:rPr>
+                <w:rFonts w:ascii="Calibri" w:eastAsia="Times New Roman" w:hAnsi="Calibri" w:cs="Calibri"/>
+                <w:color w:val="000000"/>
+                <w:lang w:val="en-US" w:eastAsia="de-AT"/>
+              </w:rPr>
+              <w:t xml:space="preserve"> but not completely.</w:t>
             </w:r>
           </w:p>
           <w:p>
@@ -493,7 +495,23 @@
                 <w:color w:val="000000"/>
                 <w:lang w:val="en-US" w:eastAsia="de-AT"/>
               </w:rPr>
-              <w:t>When ready, he presses a button in order to save the new view.</w:t>
+              <w:t xml:space="preserve">When ready, he presses </w:t>
+            </w:r>
+            <w:r>
+              <w:rPr>
+                <w:rFonts w:ascii="Calibri" w:eastAsia="Times New Roman" w:hAnsi="Calibri" w:cs="Calibri"/>
+                <w:color w:val="000000"/>
+                <w:lang w:val="en-US" w:eastAsia="de-AT"/>
+              </w:rPr>
+              <w:t>the “Save” button</w:t>
+            </w:r>
+            <w:r>
+              <w:rPr>
+                <w:rFonts w:ascii="Calibri" w:eastAsia="Times New Roman" w:hAnsi="Calibri" w:cs="Calibri"/>
+                <w:color w:val="000000"/>
+                <w:lang w:val="en-US" w:eastAsia="de-AT"/>
+              </w:rPr>
+              <w:t>.</w:t>
             </w:r>
           </w:p>
           <w:p>
@@ -760,7 +778,23 @@
                 <w:color w:val="000000"/>
                 <w:lang w:val="en-US" w:eastAsia="de-AT"/>
               </w:rPr>
-              <w:t>The tablet is removed from the list of unregistered signs, which means that the room that it has been signed has no tablet</w:t>
+              <w:t xml:space="preserve">The tablet is removed from the list of unregistered signs, which means that the room </w:t>
+            </w:r>
+            <w:r>
+              <w:rPr>
+                <w:rFonts w:ascii="Calibri" w:eastAsia="Times New Roman" w:hAnsi="Calibri" w:cs="Calibri"/>
+                <w:color w:val="000000"/>
+                <w:lang w:val="en-US" w:eastAsia="de-AT"/>
+              </w:rPr>
+              <w:t>that was</w:t>
+            </w:r>
+            <w:r>
+              <w:rPr>
+                <w:rFonts w:ascii="Calibri" w:eastAsia="Times New Roman" w:hAnsi="Calibri" w:cs="Calibri"/>
+                <w:color w:val="000000"/>
+                <w:lang w:val="en-US" w:eastAsia="de-AT"/>
+              </w:rPr>
+              <w:t xml:space="preserve"> signed has no tablet</w:t>
             </w:r>
             <w:r>
               <w:rPr>
@@ -776,8 +810,31 @@
                 <w:color w:val="000000"/>
                 <w:lang w:val="en-US" w:eastAsia="de-AT"/>
               </w:rPr>
-              <w:t xml:space="preserve"> This </w:t>
-            </w:r>
+              <w:t xml:space="preserve"> This should be properly saved in the </w:t>
+            </w:r>
+            <w:r>
+              <w:rPr>
+                <w:rFonts w:ascii="Calibri" w:eastAsia="Times New Roman" w:hAnsi="Calibri" w:cs="Calibri"/>
+                <w:color w:val="000000"/>
+                <w:lang w:val="en-US" w:eastAsia="de-AT"/>
+              </w:rPr>
+              <w:t>database.</w:t>
+            </w:r>
+          </w:p>
+          <w:p>
+            <w:pPr>
+              <w:pStyle w:val="Listenabsatz"/>
+              <w:numPr>
+                <w:ilvl w:val="0"/>
+                <w:numId w:val="10"/>
+              </w:numPr>
+              <w:spacing w:after="0" w:line="240" w:lineRule="auto"/>
+              <w:rPr>
+                <w:rFonts w:ascii="Calibri" w:eastAsia="Times New Roman" w:hAnsi="Calibri" w:cs="Calibri"/>
+                <w:color w:val="000000"/>
+                <w:lang w:val="en-US" w:eastAsia="de-AT"/>
+              </w:rPr>
+            </w:pPr>
             <w:r>
               <w:rPr>
                 <w:rFonts w:ascii="Calibri" w:eastAsia="Times New Roman" w:hAnsi="Calibri" w:cs="Calibri"/>
@@ -785,16 +842,19 @@
                 <w:lang w:val="en-US" w:eastAsia="de-AT"/>
               </w:rPr>
               <w:lastRenderedPageBreak/>
-              <w:t xml:space="preserve">should be properly saved in the </w:t>
-            </w:r>
-            <w:r>
-              <w:rPr>
-                <w:rFonts w:ascii="Calibri" w:eastAsia="Times New Roman" w:hAnsi="Calibri" w:cs="Calibri"/>
-                <w:color w:val="000000"/>
-                <w:lang w:val="en-US" w:eastAsia="de-AT"/>
-              </w:rPr>
-              <w:t>database.</w:t>
-            </w:r>
+              <w:t>The administrator is redirected to the admin page.</w:t>
+            </w:r>
+          </w:p>
+          <w:p>
+            <w:pPr>
+              <w:pStyle w:val="Listenabsatz"/>
+              <w:spacing w:after="0" w:line="240" w:lineRule="auto"/>
+              <w:rPr>
+                <w:rFonts w:ascii="Calibri" w:eastAsia="Times New Roman" w:hAnsi="Calibri" w:cs="Calibri"/>
+                <w:color w:val="000000"/>
+                <w:lang w:val="en-US" w:eastAsia="de-AT"/>
+              </w:rPr>
+            </w:pPr>
           </w:p>
           <w:p>
             <w:pPr>
@@ -882,7 +942,7 @@
                 <w:color w:val="000000"/>
                 <w:lang w:val="en-US" w:eastAsia="de-AT"/>
               </w:rPr>
-              <w:t>An alert shows up saying that the tablet could not be unregistered. If there are any more informations about the error, these should also be displayed.</w:t>
+              <w:t>An alert shows up saying that the tablet could not be unregistered. If there are any more information about the error, these should also be displayed.</w:t>
             </w:r>
           </w:p>
           <w:p>
@@ -1272,7 +1332,6 @@
                 <w:color w:val="000000"/>
                 <w:lang w:val="en-US" w:eastAsia="de-AT"/>
               </w:rPr>
-              <w:lastRenderedPageBreak/>
               <w:t>Worst Case</w:t>
             </w:r>
           </w:p>
@@ -1442,7 +1501,15 @@
                 <w:color w:val="000000"/>
                 <w:lang w:val="en-US" w:eastAsia="de-AT"/>
               </w:rPr>
-              <w:t>The administrator will then have to select the room number again.</w:t>
+              <w:t>The administrator will then have to select the room number again</w:t>
+            </w:r>
+            <w:r>
+              <w:rPr>
+                <w:rFonts w:ascii="Calibri" w:eastAsia="Times New Roman" w:hAnsi="Calibri" w:cs="Calibri"/>
+                <w:color w:val="000000"/>
+                <w:lang w:val="en-US" w:eastAsia="de-AT"/>
+              </w:rPr>
+              <w:t>.</w:t>
             </w:r>
             <w:bookmarkStart w:id="0" w:name="_GoBack"/>
             <w:bookmarkEnd w:id="0"/>
@@ -1823,18 +1890,50 @@
               <w:spacing w:after="0" w:line="240" w:lineRule="auto"/>
               <w:rPr>
                 <w:rFonts w:ascii="Calibri" w:eastAsia="Times New Roman" w:hAnsi="Calibri" w:cs="Calibri"/>
-                <w:color w:val="000000"/>
-                <w:lang w:val="en-US" w:eastAsia="de-AT"/>
-              </w:rPr>
-            </w:pPr>
-            <w:r>
-              <w:rPr>
-                <w:rFonts w:ascii="Calibri" w:eastAsia="Times New Roman" w:hAnsi="Calibri" w:cs="Calibri"/>
-                <w:color w:val="000000"/>
-                <w:lang w:val="en-US" w:eastAsia="de-AT"/>
-              </w:rPr>
-              <w:t> </w:t>
-            </w:r>
+                <w:b/>
+                <w:color w:val="000000"/>
+                <w:lang w:val="en-US" w:eastAsia="de-AT"/>
+              </w:rPr>
+            </w:pPr>
+            <w:r>
+              <w:rPr>
+                <w:rFonts w:ascii="Calibri" w:eastAsia="Times New Roman" w:hAnsi="Calibri" w:cs="Calibri"/>
+                <w:b/>
+                <w:color w:val="000000"/>
+                <w:lang w:val="en-US" w:eastAsia="de-AT"/>
+              </w:rPr>
+              <w:t>Happy Case</w:t>
+            </w:r>
+          </w:p>
+          <w:p>
+            <w:pPr>
+              <w:spacing w:after="0" w:line="240" w:lineRule="auto"/>
+              <w:rPr>
+                <w:rFonts w:ascii="Calibri" w:eastAsia="Times New Roman" w:hAnsi="Calibri" w:cs="Calibri"/>
+                <w:b/>
+                <w:color w:val="000000"/>
+                <w:lang w:val="en-US" w:eastAsia="de-AT"/>
+              </w:rPr>
+            </w:pPr>
+            <w:r>
+              <w:rPr>
+                <w:rFonts w:ascii="Calibri" w:eastAsia="Times New Roman" w:hAnsi="Calibri" w:cs="Calibri"/>
+                <w:b/>
+                <w:color w:val="000000"/>
+                <w:lang w:val="en-US" w:eastAsia="de-AT"/>
+              </w:rPr>
+              <w:t>Worst Case</w:t>
+            </w:r>
+          </w:p>
+          <w:p>
+            <w:pPr>
+              <w:spacing w:after="0" w:line="240" w:lineRule="auto"/>
+              <w:rPr>
+                <w:rFonts w:ascii="Calibri" w:eastAsia="Times New Roman" w:hAnsi="Calibri" w:cs="Calibri"/>
+                <w:color w:val="000000"/>
+                <w:lang w:val="en-US" w:eastAsia="de-AT"/>
+              </w:rPr>
+            </w:pPr>
           </w:p>
         </w:tc>
         <w:tc>
@@ -2009,6 +2108,145 @@
           </w:p>
           <w:p>
             <w:pPr>
+              <w:pStyle w:val="Listenabsatz"/>
+              <w:numPr>
+                <w:ilvl w:val="0"/>
+                <w:numId w:val="14"/>
+              </w:numPr>
+              <w:spacing w:after="0" w:line="240" w:lineRule="auto"/>
+              <w:rPr>
+                <w:rFonts w:ascii="Calibri" w:eastAsia="Times New Roman" w:hAnsi="Calibri" w:cs="Calibri"/>
+                <w:color w:val="000000"/>
+                <w:lang w:val="en-US" w:eastAsia="de-AT"/>
+              </w:rPr>
+            </w:pPr>
+            <w:r>
+              <w:rPr>
+                <w:rFonts w:ascii="Calibri" w:eastAsia="Times New Roman" w:hAnsi="Calibri" w:cs="Calibri"/>
+                <w:color w:val="000000"/>
+                <w:lang w:val="en-US" w:eastAsia="de-AT"/>
+              </w:rPr>
+              <w:t xml:space="preserve">The administrator </w:t>
+            </w:r>
+            <w:r>
+              <w:rPr>
+                <w:rFonts w:ascii="Calibri" w:eastAsia="Times New Roman" w:hAnsi="Calibri" w:cs="Calibri"/>
+                <w:color w:val="000000"/>
+                <w:lang w:val="en-US" w:eastAsia="de-AT"/>
+              </w:rPr>
+              <w:t xml:space="preserve">accesses the admin page. </w:t>
+            </w:r>
+          </w:p>
+          <w:p>
+            <w:pPr>
+              <w:pStyle w:val="Listenabsatz"/>
+              <w:numPr>
+                <w:ilvl w:val="0"/>
+                <w:numId w:val="14"/>
+              </w:numPr>
+              <w:spacing w:after="0" w:line="240" w:lineRule="auto"/>
+              <w:rPr>
+                <w:rFonts w:ascii="Calibri" w:eastAsia="Times New Roman" w:hAnsi="Calibri" w:cs="Calibri"/>
+                <w:color w:val="000000"/>
+                <w:lang w:val="en-US" w:eastAsia="de-AT"/>
+              </w:rPr>
+            </w:pPr>
+            <w:r>
+              <w:rPr>
+                <w:rFonts w:ascii="Calibri" w:eastAsia="Times New Roman" w:hAnsi="Calibri" w:cs="Calibri"/>
+                <w:color w:val="000000"/>
+                <w:lang w:val="en-US" w:eastAsia="de-AT"/>
+              </w:rPr>
+              <w:t>He presses on a button called “Add event to timeline”.</w:t>
+            </w:r>
+          </w:p>
+          <w:p>
+            <w:pPr>
+              <w:pStyle w:val="Listenabsatz"/>
+              <w:numPr>
+                <w:ilvl w:val="0"/>
+                <w:numId w:val="14"/>
+              </w:numPr>
+              <w:spacing w:after="0" w:line="240" w:lineRule="auto"/>
+              <w:rPr>
+                <w:rFonts w:ascii="Calibri" w:eastAsia="Times New Roman" w:hAnsi="Calibri" w:cs="Calibri"/>
+                <w:color w:val="000000"/>
+                <w:lang w:val="en-US" w:eastAsia="de-AT"/>
+              </w:rPr>
+            </w:pPr>
+            <w:r>
+              <w:rPr>
+                <w:rFonts w:ascii="Calibri" w:eastAsia="Times New Roman" w:hAnsi="Calibri" w:cs="Calibri"/>
+                <w:color w:val="000000"/>
+                <w:lang w:val="en-US" w:eastAsia="de-AT"/>
+              </w:rPr>
+              <w:t>A new page shows up, where an event can be added. The event name and the date are required</w:t>
+            </w:r>
+            <w:r>
+              <w:rPr>
+                <w:rFonts w:ascii="Calibri" w:eastAsia="Times New Roman" w:hAnsi="Calibri" w:cs="Calibri"/>
+                <w:color w:val="000000"/>
+                <w:lang w:val="en-US" w:eastAsia="de-AT"/>
+              </w:rPr>
+              <w:t>, so the administrator enters a name and a date</w:t>
+            </w:r>
+            <w:r>
+              <w:rPr>
+                <w:rFonts w:ascii="Calibri" w:eastAsia="Times New Roman" w:hAnsi="Calibri" w:cs="Calibri"/>
+                <w:color w:val="000000"/>
+                <w:lang w:val="en-US" w:eastAsia="de-AT"/>
+              </w:rPr>
+              <w:t>. More information e.g. description or pictures can also be added later.</w:t>
+            </w:r>
+          </w:p>
+          <w:p>
+            <w:pPr>
+              <w:pStyle w:val="Listenabsatz"/>
+              <w:numPr>
+                <w:ilvl w:val="0"/>
+                <w:numId w:val="14"/>
+              </w:numPr>
+              <w:spacing w:after="0" w:line="240" w:lineRule="auto"/>
+              <w:rPr>
+                <w:rFonts w:ascii="Calibri" w:eastAsia="Times New Roman" w:hAnsi="Calibri" w:cs="Calibri"/>
+                <w:color w:val="000000"/>
+                <w:lang w:val="en-US" w:eastAsia="de-AT"/>
+              </w:rPr>
+            </w:pPr>
+            <w:r>
+              <w:rPr>
+                <w:rFonts w:ascii="Calibri" w:eastAsia="Times New Roman" w:hAnsi="Calibri" w:cs="Calibri"/>
+                <w:color w:val="000000"/>
+                <w:lang w:val="en-US" w:eastAsia="de-AT"/>
+              </w:rPr>
+              <w:t>The administrator presses the “Save” button.</w:t>
+            </w:r>
+          </w:p>
+          <w:p>
+            <w:pPr>
+              <w:pStyle w:val="Listenabsatz"/>
+              <w:numPr>
+                <w:ilvl w:val="0"/>
+                <w:numId w:val="14"/>
+              </w:numPr>
+              <w:spacing w:after="0" w:line="240" w:lineRule="auto"/>
+              <w:rPr>
+                <w:rFonts w:ascii="Calibri" w:eastAsia="Times New Roman" w:hAnsi="Calibri" w:cs="Calibri"/>
+                <w:color w:val="000000"/>
+                <w:lang w:val="en-US" w:eastAsia="de-AT"/>
+              </w:rPr>
+            </w:pPr>
+            <w:r>
+              <w:rPr>
+                <w:rFonts w:ascii="Calibri" w:eastAsia="Times New Roman" w:hAnsi="Calibri" w:cs="Calibri"/>
+                <w:color w:val="000000"/>
+                <w:lang w:val="en-US" w:eastAsia="de-AT"/>
+              </w:rPr>
+              <w:t>The administrator is redirected to the admin page.</w:t>
+            </w:r>
+          </w:p>
+          <w:p>
+            <w:pPr>
               <w:spacing w:after="0" w:line="240" w:lineRule="auto"/>
               <w:rPr>
                 <w:rFonts w:ascii="Calibri" w:eastAsia="Times New Roman" w:hAnsi="Calibri" w:cs="Calibri"/>
@@ -2025,6 +2263,184 @@
                 <w:lang w:val="en-US" w:eastAsia="de-AT"/>
               </w:rPr>
               <w:t>Worst Case</w:t>
+            </w:r>
+          </w:p>
+          <w:p>
+            <w:pPr>
+              <w:pStyle w:val="Listenabsatz"/>
+              <w:numPr>
+                <w:ilvl w:val="0"/>
+                <w:numId w:val="16"/>
+              </w:numPr>
+              <w:spacing w:after="0" w:line="240" w:lineRule="auto"/>
+              <w:rPr>
+                <w:rFonts w:ascii="Calibri" w:eastAsia="Times New Roman" w:hAnsi="Calibri" w:cs="Calibri"/>
+                <w:color w:val="000000"/>
+                <w:lang w:val="en-US" w:eastAsia="de-AT"/>
+              </w:rPr>
+            </w:pPr>
+            <w:r>
+              <w:rPr>
+                <w:rFonts w:ascii="Calibri" w:eastAsia="Times New Roman" w:hAnsi="Calibri" w:cs="Calibri"/>
+                <w:color w:val="000000"/>
+                <w:lang w:val="en-US" w:eastAsia="de-AT"/>
+              </w:rPr>
+              <w:t xml:space="preserve">The administrator accesses the admin page. </w:t>
+            </w:r>
+          </w:p>
+          <w:p>
+            <w:pPr>
+              <w:pStyle w:val="Listenabsatz"/>
+              <w:numPr>
+                <w:ilvl w:val="0"/>
+                <w:numId w:val="16"/>
+              </w:numPr>
+              <w:spacing w:after="0" w:line="240" w:lineRule="auto"/>
+              <w:rPr>
+                <w:rFonts w:ascii="Calibri" w:eastAsia="Times New Roman" w:hAnsi="Calibri" w:cs="Calibri"/>
+                <w:color w:val="000000"/>
+                <w:lang w:val="en-US" w:eastAsia="de-AT"/>
+              </w:rPr>
+            </w:pPr>
+            <w:r>
+              <w:rPr>
+                <w:rFonts w:ascii="Calibri" w:eastAsia="Times New Roman" w:hAnsi="Calibri" w:cs="Calibri"/>
+                <w:color w:val="000000"/>
+                <w:lang w:val="en-US" w:eastAsia="de-AT"/>
+              </w:rPr>
+              <w:t>He presses on a button called “Add event to timeline”.</w:t>
+            </w:r>
+          </w:p>
+          <w:p>
+            <w:pPr>
+              <w:pStyle w:val="Listenabsatz"/>
+              <w:numPr>
+                <w:ilvl w:val="0"/>
+                <w:numId w:val="16"/>
+              </w:numPr>
+              <w:spacing w:after="0" w:line="240" w:lineRule="auto"/>
+              <w:rPr>
+                <w:rFonts w:ascii="Calibri" w:eastAsia="Times New Roman" w:hAnsi="Calibri" w:cs="Calibri"/>
+                <w:color w:val="000000"/>
+                <w:lang w:val="en-US" w:eastAsia="de-AT"/>
+              </w:rPr>
+            </w:pPr>
+            <w:r>
+              <w:rPr>
+                <w:rFonts w:ascii="Calibri" w:eastAsia="Times New Roman" w:hAnsi="Calibri" w:cs="Calibri"/>
+                <w:color w:val="000000"/>
+                <w:lang w:val="en-US" w:eastAsia="de-AT"/>
+              </w:rPr>
+              <w:t>A new page shows up, where an event can be added. The event name and the date are required. More information e.g. description or pictures can also be added later.</w:t>
+            </w:r>
+          </w:p>
+          <w:p>
+            <w:pPr>
+              <w:pStyle w:val="Listenabsatz"/>
+              <w:numPr>
+                <w:ilvl w:val="0"/>
+                <w:numId w:val="16"/>
+              </w:numPr>
+              <w:spacing w:after="0" w:line="240" w:lineRule="auto"/>
+              <w:rPr>
+                <w:rFonts w:ascii="Calibri" w:eastAsia="Times New Roman" w:hAnsi="Calibri" w:cs="Calibri"/>
+                <w:color w:val="000000"/>
+                <w:lang w:val="en-US" w:eastAsia="de-AT"/>
+              </w:rPr>
+            </w:pPr>
+            <w:r>
+              <w:rPr>
+                <w:rFonts w:ascii="Calibri" w:eastAsia="Times New Roman" w:hAnsi="Calibri" w:cs="Calibri"/>
+                <w:color w:val="000000"/>
+                <w:lang w:val="en-US" w:eastAsia="de-AT"/>
+              </w:rPr>
+              <w:t>The administrator presses the “Save” button.</w:t>
+            </w:r>
+          </w:p>
+          <w:p>
+            <w:pPr>
+              <w:pStyle w:val="Listenabsatz"/>
+              <w:numPr>
+                <w:ilvl w:val="0"/>
+                <w:numId w:val="16"/>
+              </w:numPr>
+              <w:spacing w:after="0" w:line="240" w:lineRule="auto"/>
+              <w:rPr>
+                <w:rFonts w:ascii="Calibri" w:eastAsia="Times New Roman" w:hAnsi="Calibri" w:cs="Calibri"/>
+                <w:color w:val="000000"/>
+                <w:lang w:val="en-US" w:eastAsia="de-AT"/>
+              </w:rPr>
+            </w:pPr>
+            <w:r>
+              <w:rPr>
+                <w:rFonts w:ascii="Calibri" w:eastAsia="Times New Roman" w:hAnsi="Calibri" w:cs="Calibri"/>
+                <w:color w:val="000000"/>
+                <w:lang w:val="en-US" w:eastAsia="de-AT"/>
+              </w:rPr>
+              <w:t>If there is no name or no date entered, the page will show a popup that both are required.</w:t>
+            </w:r>
+          </w:p>
+          <w:p>
+            <w:pPr>
+              <w:pStyle w:val="Listenabsatz"/>
+              <w:numPr>
+                <w:ilvl w:val="0"/>
+                <w:numId w:val="16"/>
+              </w:numPr>
+              <w:spacing w:after="0" w:line="240" w:lineRule="auto"/>
+              <w:rPr>
+                <w:rFonts w:ascii="Calibri" w:eastAsia="Times New Roman" w:hAnsi="Calibri" w:cs="Calibri"/>
+                <w:color w:val="000000"/>
+                <w:lang w:val="en-US" w:eastAsia="de-AT"/>
+              </w:rPr>
+            </w:pPr>
+            <w:r>
+              <w:rPr>
+                <w:rFonts w:ascii="Calibri" w:eastAsia="Times New Roman" w:hAnsi="Calibri" w:cs="Calibri"/>
+                <w:color w:val="000000"/>
+                <w:lang w:val="en-US" w:eastAsia="de-AT"/>
+              </w:rPr>
+              <w:lastRenderedPageBreak/>
+              <w:t>When the administrator finally enters the event’s name and its date, the event will be saved.</w:t>
+            </w:r>
+          </w:p>
+          <w:p>
+            <w:pPr>
+              <w:pStyle w:val="Listenabsatz"/>
+              <w:numPr>
+                <w:ilvl w:val="0"/>
+                <w:numId w:val="16"/>
+              </w:numPr>
+              <w:spacing w:after="0" w:line="240" w:lineRule="auto"/>
+              <w:rPr>
+                <w:rFonts w:ascii="Calibri" w:eastAsia="Times New Roman" w:hAnsi="Calibri" w:cs="Calibri"/>
+                <w:color w:val="000000"/>
+                <w:lang w:val="en-US" w:eastAsia="de-AT"/>
+              </w:rPr>
+            </w:pPr>
+            <w:r>
+              <w:rPr>
+                <w:rFonts w:ascii="Calibri" w:eastAsia="Times New Roman" w:hAnsi="Calibri" w:cs="Calibri"/>
+                <w:color w:val="000000"/>
+                <w:lang w:val="en-US" w:eastAsia="de-AT"/>
+              </w:rPr>
+              <w:t>If there are other errors occurring</w:t>
+            </w:r>
+            <w:r>
+              <w:rPr>
+                <w:rFonts w:ascii="Calibri" w:eastAsia="Times New Roman" w:hAnsi="Calibri" w:cs="Calibri"/>
+                <w:color w:val="000000"/>
+                <w:lang w:val="en-US" w:eastAsia="de-AT"/>
+              </w:rPr>
+              <w:t xml:space="preserve"> (e.g. internet connection)</w:t>
+            </w:r>
+            <w:r>
+              <w:rPr>
+                <w:rFonts w:ascii="Calibri" w:eastAsia="Times New Roman" w:hAnsi="Calibri" w:cs="Calibri"/>
+                <w:color w:val="000000"/>
+                <w:lang w:val="en-US" w:eastAsia="de-AT"/>
+              </w:rPr>
+              <w:t>, a popup will show up with the error.</w:t>
             </w:r>
           </w:p>
           <w:p>
@@ -2067,6 +2483,7 @@
                 <w:color w:val="000000"/>
                 <w:lang w:eastAsia="de-AT"/>
               </w:rPr>
+              <w:lastRenderedPageBreak/>
               <w:t>2</w:t>
             </w:r>
           </w:p>
@@ -2138,6 +2555,7 @@
                 <w:color w:val="000000"/>
                 <w:lang w:eastAsia="de-AT"/>
               </w:rPr>
+              <w:lastRenderedPageBreak/>
               <w:t>Delete from timeline</w:t>
             </w:r>
           </w:p>
@@ -2209,6 +2627,329 @@
           </w:p>
           <w:p>
             <w:pPr>
+              <w:pStyle w:val="Listenabsatz"/>
+              <w:numPr>
+                <w:ilvl w:val="0"/>
+                <w:numId w:val="25"/>
+              </w:numPr>
+              <w:spacing w:after="0" w:line="240" w:lineRule="auto"/>
+              <w:rPr>
+                <w:rFonts w:ascii="Calibri" w:eastAsia="Times New Roman" w:hAnsi="Calibri" w:cs="Calibri"/>
+                <w:color w:val="000000"/>
+                <w:lang w:val="en-US" w:eastAsia="de-AT"/>
+              </w:rPr>
+            </w:pPr>
+            <w:r>
+              <w:rPr>
+                <w:rFonts w:ascii="Calibri" w:eastAsia="Times New Roman" w:hAnsi="Calibri" w:cs="Calibri"/>
+                <w:color w:val="000000"/>
+                <w:lang w:val="en-US" w:eastAsia="de-AT"/>
+              </w:rPr>
+              <w:t xml:space="preserve">The administrator accesses the admin page. </w:t>
+            </w:r>
+          </w:p>
+          <w:p>
+            <w:pPr>
+              <w:pStyle w:val="Listenabsatz"/>
+              <w:numPr>
+                <w:ilvl w:val="0"/>
+                <w:numId w:val="25"/>
+              </w:numPr>
+              <w:spacing w:after="0" w:line="240" w:lineRule="auto"/>
+              <w:rPr>
+                <w:rFonts w:ascii="Calibri" w:eastAsia="Times New Roman" w:hAnsi="Calibri" w:cs="Calibri"/>
+                <w:color w:val="000000"/>
+                <w:lang w:val="en-US" w:eastAsia="de-AT"/>
+              </w:rPr>
+            </w:pPr>
+            <w:r>
+              <w:rPr>
+                <w:rFonts w:ascii="Calibri" w:eastAsia="Times New Roman" w:hAnsi="Calibri" w:cs="Calibri"/>
+                <w:color w:val="000000"/>
+                <w:lang w:val="en-US" w:eastAsia="de-AT"/>
+              </w:rPr>
+              <w:t>He presses on a button called “</w:t>
+            </w:r>
+            <w:r>
+              <w:rPr>
+                <w:rFonts w:ascii="Calibri" w:eastAsia="Times New Roman" w:hAnsi="Calibri" w:cs="Calibri"/>
+                <w:color w:val="000000"/>
+                <w:lang w:val="en-US" w:eastAsia="de-AT"/>
+              </w:rPr>
+              <w:t>Delete</w:t>
+            </w:r>
+            <w:r>
+              <w:rPr>
+                <w:rFonts w:ascii="Calibri" w:eastAsia="Times New Roman" w:hAnsi="Calibri" w:cs="Calibri"/>
+                <w:color w:val="000000"/>
+                <w:lang w:val="en-US" w:eastAsia="de-AT"/>
+              </w:rPr>
+              <w:t xml:space="preserve"> event </w:t>
+            </w:r>
+            <w:r>
+              <w:rPr>
+                <w:rFonts w:ascii="Calibri" w:eastAsia="Times New Roman" w:hAnsi="Calibri" w:cs="Calibri"/>
+                <w:color w:val="000000"/>
+                <w:lang w:val="en-US" w:eastAsia="de-AT"/>
+              </w:rPr>
+              <w:t>from</w:t>
+            </w:r>
+            <w:r>
+              <w:rPr>
+                <w:rFonts w:ascii="Calibri" w:eastAsia="Times New Roman" w:hAnsi="Calibri" w:cs="Calibri"/>
+                <w:color w:val="000000"/>
+                <w:lang w:val="en-US" w:eastAsia="de-AT"/>
+              </w:rPr>
+              <w:t xml:space="preserve"> timeline”.</w:t>
+            </w:r>
+          </w:p>
+          <w:p>
+            <w:pPr>
+              <w:pStyle w:val="Listenabsatz"/>
+              <w:numPr>
+                <w:ilvl w:val="0"/>
+                <w:numId w:val="25"/>
+              </w:numPr>
+              <w:spacing w:after="0" w:line="240" w:lineRule="auto"/>
+              <w:rPr>
+                <w:rFonts w:ascii="Calibri" w:eastAsia="Times New Roman" w:hAnsi="Calibri" w:cs="Calibri"/>
+                <w:color w:val="000000"/>
+                <w:lang w:val="en-US" w:eastAsia="de-AT"/>
+              </w:rPr>
+            </w:pPr>
+            <w:r>
+              <w:rPr>
+                <w:rFonts w:ascii="Calibri" w:eastAsia="Times New Roman" w:hAnsi="Calibri" w:cs="Calibri"/>
+                <w:color w:val="000000"/>
+                <w:lang w:val="en-US" w:eastAsia="de-AT"/>
+              </w:rPr>
+              <w:t xml:space="preserve">A </w:t>
+            </w:r>
+            <w:r>
+              <w:rPr>
+                <w:rFonts w:ascii="Calibri" w:eastAsia="Times New Roman" w:hAnsi="Calibri" w:cs="Calibri"/>
+                <w:color w:val="000000"/>
+                <w:lang w:val="en-US" w:eastAsia="de-AT"/>
+              </w:rPr>
+              <w:t xml:space="preserve">new page showing a </w:t>
+            </w:r>
+            <w:r>
+              <w:rPr>
+                <w:rFonts w:ascii="Calibri" w:eastAsia="Times New Roman" w:hAnsi="Calibri" w:cs="Calibri"/>
+                <w:color w:val="000000"/>
+                <w:lang w:val="en-US" w:eastAsia="de-AT"/>
+              </w:rPr>
+              <w:t xml:space="preserve">select </w:t>
+            </w:r>
+            <w:r>
+              <w:rPr>
+                <w:rFonts w:ascii="Calibri" w:eastAsia="Times New Roman" w:hAnsi="Calibri" w:cs="Calibri"/>
+                <w:color w:val="000000"/>
+                <w:lang w:val="en-US" w:eastAsia="de-AT"/>
+              </w:rPr>
+              <w:t xml:space="preserve">list with all the events in the </w:t>
+            </w:r>
+            <w:r>
+              <w:rPr>
+                <w:rFonts w:ascii="Calibri" w:eastAsia="Times New Roman" w:hAnsi="Calibri" w:cs="Calibri"/>
+                <w:color w:val="000000"/>
+                <w:lang w:val="en-US" w:eastAsia="de-AT"/>
+              </w:rPr>
+              <w:t>timeline will show up.</w:t>
+            </w:r>
+          </w:p>
+          <w:p>
+            <w:pPr>
+              <w:pStyle w:val="Listenabsatz"/>
+              <w:numPr>
+                <w:ilvl w:val="0"/>
+                <w:numId w:val="25"/>
+              </w:numPr>
+              <w:spacing w:after="0" w:line="240" w:lineRule="auto"/>
+              <w:rPr>
+                <w:rFonts w:ascii="Calibri" w:eastAsia="Times New Roman" w:hAnsi="Calibri" w:cs="Calibri"/>
+                <w:color w:val="000000"/>
+                <w:lang w:val="en-US" w:eastAsia="de-AT"/>
+              </w:rPr>
+            </w:pPr>
+            <w:r>
+              <w:rPr>
+                <w:rFonts w:ascii="Calibri" w:eastAsia="Times New Roman" w:hAnsi="Calibri" w:cs="Calibri"/>
+                <w:color w:val="000000"/>
+                <w:lang w:val="en-US" w:eastAsia="de-AT"/>
+              </w:rPr>
+              <w:t>The administrator presses the “Delete” button.</w:t>
+            </w:r>
+          </w:p>
+          <w:p>
+            <w:pPr>
+              <w:pStyle w:val="Listenabsatz"/>
+              <w:numPr>
+                <w:ilvl w:val="0"/>
+                <w:numId w:val="25"/>
+              </w:numPr>
+              <w:spacing w:after="0" w:line="240" w:lineRule="auto"/>
+              <w:rPr>
+                <w:rFonts w:ascii="Calibri" w:eastAsia="Times New Roman" w:hAnsi="Calibri" w:cs="Calibri"/>
+                <w:color w:val="000000"/>
+                <w:lang w:val="en-US" w:eastAsia="de-AT"/>
+              </w:rPr>
+            </w:pPr>
+            <w:r>
+              <w:rPr>
+                <w:rFonts w:ascii="Calibri" w:eastAsia="Times New Roman" w:hAnsi="Calibri" w:cs="Calibri"/>
+                <w:color w:val="000000"/>
+                <w:lang w:val="en-US" w:eastAsia="de-AT"/>
+              </w:rPr>
+              <w:t>The administrator is redirected to the admin page</w:t>
+            </w:r>
+            <w:r>
+              <w:rPr>
+                <w:rFonts w:ascii="Calibri" w:eastAsia="Times New Roman" w:hAnsi="Calibri" w:cs="Calibri"/>
+                <w:color w:val="000000"/>
+                <w:lang w:val="en-US" w:eastAsia="de-AT"/>
+              </w:rPr>
+              <w:t>.</w:t>
+            </w:r>
+          </w:p>
+          <w:p>
+            <w:pPr>
+              <w:pStyle w:val="Listenabsatz"/>
+              <w:spacing w:after="0" w:line="240" w:lineRule="auto"/>
+              <w:rPr>
+                <w:rFonts w:ascii="Calibri" w:eastAsia="Times New Roman" w:hAnsi="Calibri" w:cs="Calibri"/>
+                <w:color w:val="000000"/>
+                <w:lang w:val="en-US" w:eastAsia="de-AT"/>
+              </w:rPr>
+            </w:pPr>
+          </w:p>
+          <w:p>
+            <w:pPr>
+              <w:pStyle w:val="Listenabsatz"/>
+              <w:numPr>
+                <w:ilvl w:val="0"/>
+                <w:numId w:val="25"/>
+              </w:numPr>
+              <w:spacing w:after="0" w:line="240" w:lineRule="auto"/>
+              <w:rPr>
+                <w:rFonts w:ascii="Calibri" w:eastAsia="Times New Roman" w:hAnsi="Calibri" w:cs="Calibri"/>
+                <w:color w:val="000000"/>
+                <w:lang w:val="en-US" w:eastAsia="de-AT"/>
+              </w:rPr>
+            </w:pPr>
+            <w:r>
+              <w:rPr>
+                <w:rFonts w:ascii="Calibri" w:eastAsia="Times New Roman" w:hAnsi="Calibri" w:cs="Calibri"/>
+                <w:color w:val="000000"/>
+                <w:lang w:val="en-US" w:eastAsia="de-AT"/>
+              </w:rPr>
+              <w:t xml:space="preserve">The administrator accesses the admin page. </w:t>
+            </w:r>
+          </w:p>
+          <w:p>
+            <w:pPr>
+              <w:pStyle w:val="Listenabsatz"/>
+              <w:numPr>
+                <w:ilvl w:val="0"/>
+                <w:numId w:val="25"/>
+              </w:numPr>
+              <w:spacing w:after="0" w:line="240" w:lineRule="auto"/>
+              <w:rPr>
+                <w:rFonts w:ascii="Calibri" w:eastAsia="Times New Roman" w:hAnsi="Calibri" w:cs="Calibri"/>
+                <w:color w:val="000000"/>
+                <w:lang w:val="en-US" w:eastAsia="de-AT"/>
+              </w:rPr>
+            </w:pPr>
+            <w:r>
+              <w:rPr>
+                <w:rFonts w:ascii="Calibri" w:eastAsia="Times New Roman" w:hAnsi="Calibri" w:cs="Calibri"/>
+                <w:color w:val="000000"/>
+                <w:lang w:val="en-US" w:eastAsia="de-AT"/>
+              </w:rPr>
+              <w:t>He presses on a button called “Delete event from timeline”.</w:t>
+            </w:r>
+          </w:p>
+          <w:p>
+            <w:pPr>
+              <w:pStyle w:val="Listenabsatz"/>
+              <w:numPr>
+                <w:ilvl w:val="0"/>
+                <w:numId w:val="25"/>
+              </w:numPr>
+              <w:spacing w:after="0" w:line="240" w:lineRule="auto"/>
+              <w:rPr>
+                <w:rFonts w:ascii="Calibri" w:eastAsia="Times New Roman" w:hAnsi="Calibri" w:cs="Calibri"/>
+                <w:color w:val="000000"/>
+                <w:lang w:val="en-US" w:eastAsia="de-AT"/>
+              </w:rPr>
+            </w:pPr>
+            <w:r>
+              <w:rPr>
+                <w:rFonts w:ascii="Calibri" w:eastAsia="Times New Roman" w:hAnsi="Calibri" w:cs="Calibri"/>
+                <w:color w:val="000000"/>
+                <w:lang w:val="en-US" w:eastAsia="de-AT"/>
+              </w:rPr>
+              <w:t>A new page showing a select list with all the events in the timeline will show up.</w:t>
+            </w:r>
+          </w:p>
+          <w:p>
+            <w:pPr>
+              <w:pStyle w:val="Listenabsatz"/>
+              <w:numPr>
+                <w:ilvl w:val="0"/>
+                <w:numId w:val="25"/>
+              </w:numPr>
+              <w:spacing w:after="0" w:line="240" w:lineRule="auto"/>
+              <w:rPr>
+                <w:rFonts w:ascii="Calibri" w:eastAsia="Times New Roman" w:hAnsi="Calibri" w:cs="Calibri"/>
+                <w:color w:val="000000"/>
+                <w:lang w:val="en-US" w:eastAsia="de-AT"/>
+              </w:rPr>
+            </w:pPr>
+            <w:r>
+              <w:rPr>
+                <w:rFonts w:ascii="Calibri" w:eastAsia="Times New Roman" w:hAnsi="Calibri" w:cs="Calibri"/>
+                <w:color w:val="000000"/>
+                <w:lang w:val="en-US" w:eastAsia="de-AT"/>
+              </w:rPr>
+              <w:t xml:space="preserve">The administrator may change his mind and decide to not delete any events. A “Cancel” button is therefore also available. </w:t>
+            </w:r>
+          </w:p>
+          <w:p>
+            <w:pPr>
+              <w:pStyle w:val="Listenabsatz"/>
+              <w:numPr>
+                <w:ilvl w:val="0"/>
+                <w:numId w:val="25"/>
+              </w:numPr>
+              <w:spacing w:after="0" w:line="240" w:lineRule="auto"/>
+              <w:rPr>
+                <w:rFonts w:ascii="Calibri" w:eastAsia="Times New Roman" w:hAnsi="Calibri" w:cs="Calibri"/>
+                <w:color w:val="000000"/>
+                <w:lang w:val="en-US" w:eastAsia="de-AT"/>
+              </w:rPr>
+            </w:pPr>
+            <w:r>
+              <w:rPr>
+                <w:rFonts w:ascii="Calibri" w:eastAsia="Times New Roman" w:hAnsi="Calibri" w:cs="Calibri"/>
+                <w:color w:val="000000"/>
+                <w:lang w:val="en-US" w:eastAsia="de-AT"/>
+              </w:rPr>
+              <w:t>The administrator presses the “Cancel” button.</w:t>
+            </w:r>
+          </w:p>
+          <w:p>
+            <w:pPr>
+              <w:spacing w:after="0" w:line="240" w:lineRule="auto"/>
+              <w:rPr>
+                <w:rFonts w:ascii="Calibri" w:eastAsia="Times New Roman" w:hAnsi="Calibri" w:cs="Calibri"/>
+                <w:color w:val="000000"/>
+                <w:lang w:val="en-US" w:eastAsia="de-AT"/>
+              </w:rPr>
+            </w:pPr>
+          </w:p>
+          <w:p>
+            <w:pPr>
               <w:spacing w:after="0" w:line="240" w:lineRule="auto"/>
               <w:rPr>
                 <w:rFonts w:ascii="Calibri" w:eastAsia="Times New Roman" w:hAnsi="Calibri" w:cs="Calibri"/>
@@ -2224,8 +2965,335 @@
                 <w:color w:val="000000"/>
                 <w:lang w:val="en-US" w:eastAsia="de-AT"/>
               </w:rPr>
+              <w:lastRenderedPageBreak/>
               <w:t>Worst Case</w:t>
             </w:r>
+            <w:r>
+              <w:rPr>
+                <w:rFonts w:ascii="Calibri" w:eastAsia="Times New Roman" w:hAnsi="Calibri" w:cs="Calibri"/>
+                <w:b/>
+                <w:color w:val="000000"/>
+                <w:lang w:val="en-US" w:eastAsia="de-AT"/>
+              </w:rPr>
+              <w:t>s</w:t>
+            </w:r>
+          </w:p>
+          <w:p>
+            <w:pPr>
+              <w:pStyle w:val="Listenabsatz"/>
+              <w:numPr>
+                <w:ilvl w:val="0"/>
+                <w:numId w:val="26"/>
+              </w:numPr>
+              <w:spacing w:after="0" w:line="240" w:lineRule="auto"/>
+              <w:rPr>
+                <w:rFonts w:ascii="Calibri" w:eastAsia="Times New Roman" w:hAnsi="Calibri" w:cs="Calibri"/>
+                <w:color w:val="000000"/>
+                <w:lang w:val="en-US" w:eastAsia="de-AT"/>
+              </w:rPr>
+            </w:pPr>
+            <w:r>
+              <w:rPr>
+                <w:rFonts w:ascii="Calibri" w:eastAsia="Times New Roman" w:hAnsi="Calibri" w:cs="Calibri"/>
+                <w:color w:val="000000"/>
+                <w:lang w:val="en-US" w:eastAsia="de-AT"/>
+              </w:rPr>
+              <w:t xml:space="preserve">The administrator accesses the admin page. </w:t>
+            </w:r>
+          </w:p>
+          <w:p>
+            <w:pPr>
+              <w:pStyle w:val="Listenabsatz"/>
+              <w:numPr>
+                <w:ilvl w:val="0"/>
+                <w:numId w:val="26"/>
+              </w:numPr>
+              <w:spacing w:after="0" w:line="240" w:lineRule="auto"/>
+              <w:rPr>
+                <w:rFonts w:ascii="Calibri" w:eastAsia="Times New Roman" w:hAnsi="Calibri" w:cs="Calibri"/>
+                <w:color w:val="000000"/>
+                <w:lang w:val="en-US" w:eastAsia="de-AT"/>
+              </w:rPr>
+            </w:pPr>
+            <w:r>
+              <w:rPr>
+                <w:rFonts w:ascii="Calibri" w:eastAsia="Times New Roman" w:hAnsi="Calibri" w:cs="Calibri"/>
+                <w:color w:val="000000"/>
+                <w:lang w:val="en-US" w:eastAsia="de-AT"/>
+              </w:rPr>
+              <w:t>He presses on a button called “</w:t>
+            </w:r>
+            <w:r>
+              <w:rPr>
+                <w:rFonts w:ascii="Calibri" w:eastAsia="Times New Roman" w:hAnsi="Calibri" w:cs="Calibri"/>
+                <w:color w:val="000000"/>
+                <w:lang w:val="en-US" w:eastAsia="de-AT"/>
+              </w:rPr>
+              <w:t>Delete</w:t>
+            </w:r>
+            <w:r>
+              <w:rPr>
+                <w:rFonts w:ascii="Calibri" w:eastAsia="Times New Roman" w:hAnsi="Calibri" w:cs="Calibri"/>
+                <w:color w:val="000000"/>
+                <w:lang w:val="en-US" w:eastAsia="de-AT"/>
+              </w:rPr>
+              <w:t xml:space="preserve"> event </w:t>
+            </w:r>
+            <w:r>
+              <w:rPr>
+                <w:rFonts w:ascii="Calibri" w:eastAsia="Times New Roman" w:hAnsi="Calibri" w:cs="Calibri"/>
+                <w:color w:val="000000"/>
+                <w:lang w:val="en-US" w:eastAsia="de-AT"/>
+              </w:rPr>
+              <w:t>from</w:t>
+            </w:r>
+            <w:r>
+              <w:rPr>
+                <w:rFonts w:ascii="Calibri" w:eastAsia="Times New Roman" w:hAnsi="Calibri" w:cs="Calibri"/>
+                <w:color w:val="000000"/>
+                <w:lang w:val="en-US" w:eastAsia="de-AT"/>
+              </w:rPr>
+              <w:t xml:space="preserve"> timeline”.</w:t>
+            </w:r>
+          </w:p>
+          <w:p>
+            <w:pPr>
+              <w:pStyle w:val="Listenabsatz"/>
+              <w:numPr>
+                <w:ilvl w:val="0"/>
+                <w:numId w:val="26"/>
+              </w:numPr>
+              <w:spacing w:after="0" w:line="240" w:lineRule="auto"/>
+              <w:rPr>
+                <w:rFonts w:ascii="Calibri" w:eastAsia="Times New Roman" w:hAnsi="Calibri" w:cs="Calibri"/>
+                <w:color w:val="000000"/>
+                <w:lang w:val="en-US" w:eastAsia="de-AT"/>
+              </w:rPr>
+            </w:pPr>
+            <w:r>
+              <w:rPr>
+                <w:rFonts w:ascii="Calibri" w:eastAsia="Times New Roman" w:hAnsi="Calibri" w:cs="Calibri"/>
+                <w:color w:val="000000"/>
+                <w:lang w:val="en-US" w:eastAsia="de-AT"/>
+              </w:rPr>
+              <w:t>A new page showing a select list with all the events in the timeline will show up.</w:t>
+            </w:r>
+          </w:p>
+          <w:p>
+            <w:pPr>
+              <w:pStyle w:val="Listenabsatz"/>
+              <w:numPr>
+                <w:ilvl w:val="0"/>
+                <w:numId w:val="26"/>
+              </w:numPr>
+              <w:spacing w:after="0" w:line="240" w:lineRule="auto"/>
+              <w:rPr>
+                <w:rFonts w:ascii="Calibri" w:eastAsia="Times New Roman" w:hAnsi="Calibri" w:cs="Calibri"/>
+                <w:color w:val="000000"/>
+                <w:lang w:val="en-US" w:eastAsia="de-AT"/>
+              </w:rPr>
+            </w:pPr>
+            <w:r>
+              <w:rPr>
+                <w:rFonts w:ascii="Calibri" w:eastAsia="Times New Roman" w:hAnsi="Calibri" w:cs="Calibri"/>
+                <w:color w:val="000000"/>
+                <w:lang w:val="en-US" w:eastAsia="de-AT"/>
+              </w:rPr>
+              <w:t>Bec</w:t>
+            </w:r>
+            <w:r>
+              <w:rPr>
+                <w:rFonts w:ascii="Calibri" w:eastAsia="Times New Roman" w:hAnsi="Calibri" w:cs="Calibri"/>
+                <w:color w:val="000000"/>
+                <w:lang w:val="en-US" w:eastAsia="de-AT"/>
+              </w:rPr>
+              <w:t xml:space="preserve">ause there may be no events in the timeline, the administrator would not be able to select </w:t>
+            </w:r>
+            <w:r>
+              <w:rPr>
+                <w:rFonts w:ascii="Calibri" w:eastAsia="Times New Roman" w:hAnsi="Calibri" w:cs="Calibri"/>
+                <w:color w:val="000000"/>
+                <w:lang w:val="en-US" w:eastAsia="de-AT"/>
+              </w:rPr>
+              <w:t>and delete anything.</w:t>
+            </w:r>
+          </w:p>
+          <w:p>
+            <w:pPr>
+              <w:pStyle w:val="Listenabsatz"/>
+              <w:numPr>
+                <w:ilvl w:val="0"/>
+                <w:numId w:val="26"/>
+              </w:numPr>
+              <w:spacing w:after="0" w:line="240" w:lineRule="auto"/>
+              <w:rPr>
+                <w:rFonts w:ascii="Calibri" w:eastAsia="Times New Roman" w:hAnsi="Calibri" w:cs="Calibri"/>
+                <w:color w:val="000000"/>
+                <w:lang w:val="en-US" w:eastAsia="de-AT"/>
+              </w:rPr>
+            </w:pPr>
+            <w:r>
+              <w:rPr>
+                <w:rFonts w:ascii="Calibri" w:eastAsia="Times New Roman" w:hAnsi="Calibri" w:cs="Calibri"/>
+                <w:color w:val="000000"/>
+                <w:lang w:val="en-US" w:eastAsia="de-AT"/>
+              </w:rPr>
+              <w:t>In that case, the “</w:t>
+            </w:r>
+            <w:r>
+              <w:rPr>
+                <w:rFonts w:ascii="Calibri" w:eastAsia="Times New Roman" w:hAnsi="Calibri" w:cs="Calibri"/>
+                <w:color w:val="000000"/>
+                <w:lang w:val="en-US" w:eastAsia="de-AT"/>
+              </w:rPr>
+              <w:t>Delete event from timeline” should not be pressable.</w:t>
+            </w:r>
+          </w:p>
+          <w:p>
+            <w:pPr>
+              <w:spacing w:after="0" w:line="240" w:lineRule="auto"/>
+              <w:rPr>
+                <w:rFonts w:ascii="Calibri" w:eastAsia="Times New Roman" w:hAnsi="Calibri" w:cs="Calibri"/>
+                <w:color w:val="000000"/>
+                <w:lang w:val="en-US" w:eastAsia="de-AT"/>
+              </w:rPr>
+            </w:pPr>
+          </w:p>
+          <w:p>
+            <w:pPr>
+              <w:pStyle w:val="Listenabsatz"/>
+              <w:numPr>
+                <w:ilvl w:val="0"/>
+                <w:numId w:val="27"/>
+              </w:numPr>
+              <w:spacing w:after="0" w:line="240" w:lineRule="auto"/>
+              <w:rPr>
+                <w:rFonts w:ascii="Calibri" w:eastAsia="Times New Roman" w:hAnsi="Calibri" w:cs="Calibri"/>
+                <w:color w:val="000000"/>
+                <w:lang w:val="en-US" w:eastAsia="de-AT"/>
+              </w:rPr>
+            </w:pPr>
+            <w:r>
+              <w:rPr>
+                <w:rFonts w:ascii="Calibri" w:eastAsia="Times New Roman" w:hAnsi="Calibri" w:cs="Calibri"/>
+                <w:color w:val="000000"/>
+                <w:lang w:val="en-US" w:eastAsia="de-AT"/>
+              </w:rPr>
+              <w:t xml:space="preserve">The administrator accesses the admin page. </w:t>
+            </w:r>
+          </w:p>
+          <w:p>
+            <w:pPr>
+              <w:pStyle w:val="Listenabsatz"/>
+              <w:numPr>
+                <w:ilvl w:val="0"/>
+                <w:numId w:val="27"/>
+              </w:numPr>
+              <w:spacing w:after="0" w:line="240" w:lineRule="auto"/>
+              <w:rPr>
+                <w:rFonts w:ascii="Calibri" w:eastAsia="Times New Roman" w:hAnsi="Calibri" w:cs="Calibri"/>
+                <w:color w:val="000000"/>
+                <w:lang w:val="en-US" w:eastAsia="de-AT"/>
+              </w:rPr>
+            </w:pPr>
+            <w:r>
+              <w:rPr>
+                <w:rFonts w:ascii="Calibri" w:eastAsia="Times New Roman" w:hAnsi="Calibri" w:cs="Calibri"/>
+                <w:color w:val="000000"/>
+                <w:lang w:val="en-US" w:eastAsia="de-AT"/>
+              </w:rPr>
+              <w:t>He presses on a button called “Delete event from timeline”.</w:t>
+            </w:r>
+          </w:p>
+          <w:p>
+            <w:pPr>
+              <w:pStyle w:val="Listenabsatz"/>
+              <w:numPr>
+                <w:ilvl w:val="0"/>
+                <w:numId w:val="27"/>
+              </w:numPr>
+              <w:spacing w:after="0" w:line="240" w:lineRule="auto"/>
+              <w:rPr>
+                <w:rFonts w:ascii="Calibri" w:eastAsia="Times New Roman" w:hAnsi="Calibri" w:cs="Calibri"/>
+                <w:color w:val="000000"/>
+                <w:lang w:val="en-US" w:eastAsia="de-AT"/>
+              </w:rPr>
+            </w:pPr>
+            <w:r>
+              <w:rPr>
+                <w:rFonts w:ascii="Calibri" w:eastAsia="Times New Roman" w:hAnsi="Calibri" w:cs="Calibri"/>
+                <w:color w:val="000000"/>
+                <w:lang w:val="en-US" w:eastAsia="de-AT"/>
+              </w:rPr>
+              <w:t>A new page showing a select list with all the events in the timeline will show up.</w:t>
+            </w:r>
+          </w:p>
+          <w:p>
+            <w:pPr>
+              <w:pStyle w:val="Listenabsatz"/>
+              <w:numPr>
+                <w:ilvl w:val="0"/>
+                <w:numId w:val="27"/>
+              </w:numPr>
+              <w:spacing w:after="0" w:line="240" w:lineRule="auto"/>
+              <w:rPr>
+                <w:rFonts w:ascii="Calibri" w:eastAsia="Times New Roman" w:hAnsi="Calibri" w:cs="Calibri"/>
+                <w:color w:val="000000"/>
+                <w:lang w:val="en-US" w:eastAsia="de-AT"/>
+              </w:rPr>
+            </w:pPr>
+            <w:r>
+              <w:rPr>
+                <w:rFonts w:ascii="Calibri" w:eastAsia="Times New Roman" w:hAnsi="Calibri" w:cs="Calibri"/>
+                <w:color w:val="000000"/>
+                <w:lang w:val="en-US" w:eastAsia="de-AT"/>
+              </w:rPr>
+              <w:t>The administrator doesn’t select an event and presses the “Delete” button.</w:t>
+            </w:r>
+          </w:p>
+          <w:p>
+            <w:pPr>
+              <w:pStyle w:val="Listenabsatz"/>
+              <w:numPr>
+                <w:ilvl w:val="0"/>
+                <w:numId w:val="27"/>
+              </w:numPr>
+              <w:spacing w:after="0" w:line="240" w:lineRule="auto"/>
+              <w:rPr>
+                <w:rFonts w:ascii="Calibri" w:eastAsia="Times New Roman" w:hAnsi="Calibri" w:cs="Calibri"/>
+                <w:color w:val="000000"/>
+                <w:lang w:val="en-US" w:eastAsia="de-AT"/>
+              </w:rPr>
+            </w:pPr>
+            <w:r>
+              <w:rPr>
+                <w:rFonts w:ascii="Calibri" w:eastAsia="Times New Roman" w:hAnsi="Calibri" w:cs="Calibri"/>
+                <w:color w:val="000000"/>
+                <w:lang w:val="en-US" w:eastAsia="de-AT"/>
+              </w:rPr>
+              <w:t>A popup should show in order to inform the administrator that he hasn’t selected any events.</w:t>
+            </w:r>
+          </w:p>
+          <w:p>
+            <w:pPr>
+              <w:pStyle w:val="Listenabsatz"/>
+              <w:spacing w:after="0" w:line="240" w:lineRule="auto"/>
+              <w:rPr>
+                <w:rFonts w:ascii="Calibri" w:eastAsia="Times New Roman" w:hAnsi="Calibri" w:cs="Calibri"/>
+                <w:color w:val="000000"/>
+                <w:lang w:val="en-US" w:eastAsia="de-AT"/>
+              </w:rPr>
+            </w:pPr>
+          </w:p>
+          <w:p>
+            <w:pPr>
+              <w:spacing w:after="0" w:line="240" w:lineRule="auto"/>
+              <w:rPr>
+                <w:rFonts w:ascii="Calibri" w:eastAsia="Times New Roman" w:hAnsi="Calibri" w:cs="Calibri"/>
+                <w:color w:val="000000"/>
+                <w:lang w:val="en-US" w:eastAsia="de-AT"/>
+              </w:rPr>
+            </w:pPr>
           </w:p>
           <w:p>
             <w:pPr>
@@ -2267,6 +3335,7 @@
                 <w:color w:val="000000"/>
                 <w:lang w:eastAsia="de-AT"/>
               </w:rPr>
+              <w:lastRenderedPageBreak/>
               <w:t>1</w:t>
             </w:r>
           </w:p>
@@ -2338,6 +3407,7 @@
                 <w:color w:val="000000"/>
                 <w:lang w:eastAsia="de-AT"/>
               </w:rPr>
+              <w:lastRenderedPageBreak/>
               <w:t>Update event in timeline</w:t>
             </w:r>
           </w:p>
@@ -2370,7 +3440,7 @@
                 <w:color w:val="000000"/>
                 <w:lang w:val="en-US" w:eastAsia="de-AT"/>
               </w:rPr>
-              <w:t>As an Administrator, I want to be able to update an event in the timeline, so that new informations can be added.</w:t>
+              <w:t>As an Administrator, I want to be able to update an event in the timeline, so that new information can be added.</w:t>
             </w:r>
           </w:p>
         </w:tc>
@@ -2717,6 +3787,451 @@
 <file path=word/numbering.xml><?xml version="1.0" encoding="utf-8"?>
 <w:numbering xmlns:wpc="http://schemas.microsoft.com/office/word/2010/wordprocessingCanvas" xmlns:cx="http://schemas.microsoft.com/office/drawing/2014/chartex" xmlns:cx1="http://schemas.microsoft.com/office/drawing/2015/9/8/chartex" xmlns:cx2="http://schemas.microsoft.com/office/drawing/2015/10/21/chartex" xmlns:cx3="http://schemas.microsoft.com/office/drawing/2016/5/9/chartex" xmlns:cx4="http://schemas.microsoft.com/office/drawing/2016/5/10/chartex" xmlns:cx5="http://schemas.microsoft.com/office/drawing/2016/5/11/chartex" xmlns:cx6="http://schemas.microsoft.com/office/drawing/2016/5/12/chartex" xmlns:cx7="http://schemas.microsoft.com/office/drawing/2016/5/13/chartex" xmlns:cx8="http://schemas.microsoft.com/office/drawing/2016/5/14/chartex" xmlns:mc="http://schemas.openxmlformats.org/markup-compatibility/2006" xmlns:aink="http://schemas.microsoft.com/office/drawing/2016/ink" xmlns:am3d="http://schemas.microsoft.com/office/drawing/2017/model3d" xmlns:o="urn:schemas-microsoft-com:office:office" xmlns:r="http://schemas.openxmlformats.org/officeDocument/2006/relationships" xmlns:m="http://schemas.openxmlformats.org/officeDocument/2006/math" xmlns:v="urn:schemas-microsoft-com:vml" xmlns:wp14="http://schemas.microsoft.com/office/word/2010/wordprocessingDrawing" xmlns:wp="http://schemas.openxmlformats.org/drawingml/2006/wordprocessingDrawing" xmlns:w10="urn:schemas-microsoft-com:office:word" xmlns:w="http://schemas.openxmlformats.org/wordprocessingml/2006/main" xmlns:w14="http://schemas.microsoft.com/office/word/2010/wordml" xmlns:w15="http://schemas.microsoft.com/office/word/2012/wordml" xmlns:w16cid="http://schemas.microsoft.com/office/word/2016/wordml/cid" xmlns:w16se="http://schemas.microsoft.com/office/word/2015/wordml/symex" xmlns:wpg="http://schemas.microsoft.com/office/word/2010/wordprocessingGroup" xmlns:wpi="http://schemas.microsoft.com/office/word/2010/wordprocessingInk" xmlns:wne="http://schemas.microsoft.com/office/word/2006/wordml" xmlns:wps="http://schemas.microsoft.com/office/word/2010/wordprocessingShape" mc:Ignorable="w14 w15 w16se w16cid wp14">
   <w:abstractNum w:abstractNumId="0" w15:restartNumberingAfterBreak="0">
+    <w:nsid w:val="031033B6"/>
+    <w:multiLevelType w:val="hybridMultilevel"/>
+    <w:tmpl w:val="618CB940"/>
+    <w:lvl w:ilvl="0" w:tplc="0C07000F">
+      <w:start w:val="1"/>
+      <w:numFmt w:val="decimal"/>
+      <w:lvlText w:val="%1."/>
+      <w:lvlJc w:val="left"/>
+      <w:pPr>
+        <w:ind w:left="720" w:hanging="360"/>
+      </w:pPr>
+      <w:rPr>
+        <w:rFonts w:hint="default"/>
+      </w:rPr>
+    </w:lvl>
+    <w:lvl w:ilvl="1" w:tplc="0C070019" w:tentative="1">
+      <w:start w:val="1"/>
+      <w:numFmt w:val="lowerLetter"/>
+      <w:lvlText w:val="%2."/>
+      <w:lvlJc w:val="left"/>
+      <w:pPr>
+        <w:ind w:left="1440" w:hanging="360"/>
+      </w:pPr>
+    </w:lvl>
+    <w:lvl w:ilvl="2" w:tplc="0C07001B" w:tentative="1">
+      <w:start w:val="1"/>
+      <w:numFmt w:val="lowerRoman"/>
+      <w:lvlText w:val="%3."/>
+      <w:lvlJc w:val="right"/>
+      <w:pPr>
+        <w:ind w:left="2160" w:hanging="180"/>
+      </w:pPr>
+    </w:lvl>
+    <w:lvl w:ilvl="3" w:tplc="0C07000F" w:tentative="1">
+      <w:start w:val="1"/>
+      <w:numFmt w:val="decimal"/>
+      <w:lvlText w:val="%4."/>
+      <w:lvlJc w:val="left"/>
+      <w:pPr>
+        <w:ind w:left="2880" w:hanging="360"/>
+      </w:pPr>
+    </w:lvl>
+    <w:lvl w:ilvl="4" w:tplc="0C070019" w:tentative="1">
+      <w:start w:val="1"/>
+      <w:numFmt w:val="lowerLetter"/>
+      <w:lvlText w:val="%5."/>
+      <w:lvlJc w:val="left"/>
+      <w:pPr>
+        <w:ind w:left="3600" w:hanging="360"/>
+      </w:pPr>
+    </w:lvl>
+    <w:lvl w:ilvl="5" w:tplc="0C07001B" w:tentative="1">
+      <w:start w:val="1"/>
+      <w:numFmt w:val="lowerRoman"/>
+      <w:lvlText w:val="%6."/>
+      <w:lvlJc w:val="right"/>
+      <w:pPr>
+        <w:ind w:left="4320" w:hanging="180"/>
+      </w:pPr>
+    </w:lvl>
+    <w:lvl w:ilvl="6" w:tplc="0C07000F" w:tentative="1">
+      <w:start w:val="1"/>
+      <w:numFmt w:val="decimal"/>
+      <w:lvlText w:val="%7."/>
+      <w:lvlJc w:val="left"/>
+      <w:pPr>
+        <w:ind w:left="5040" w:hanging="360"/>
+      </w:pPr>
+    </w:lvl>
+    <w:lvl w:ilvl="7" w:tplc="0C070019" w:tentative="1">
+      <w:start w:val="1"/>
+      <w:numFmt w:val="lowerLetter"/>
+      <w:lvlText w:val="%8."/>
+      <w:lvlJc w:val="left"/>
+      <w:pPr>
+        <w:ind w:left="5760" w:hanging="360"/>
+      </w:pPr>
+    </w:lvl>
+    <w:lvl w:ilvl="8" w:tplc="0C07001B" w:tentative="1">
+      <w:start w:val="1"/>
+      <w:numFmt w:val="lowerRoman"/>
+      <w:lvlText w:val="%9."/>
+      <w:lvlJc w:val="right"/>
+      <w:pPr>
+        <w:ind w:left="6480" w:hanging="180"/>
+      </w:pPr>
+    </w:lvl>
+  </w:abstractNum>
+  <w:abstractNum w:abstractNumId="1" w15:restartNumberingAfterBreak="0">
+    <w:nsid w:val="0FEA4064"/>
+    <w:multiLevelType w:val="hybridMultilevel"/>
+    <w:tmpl w:val="D4F41682"/>
+    <w:lvl w:ilvl="0" w:tplc="0C07000F">
+      <w:start w:val="1"/>
+      <w:numFmt w:val="decimal"/>
+      <w:lvlText w:val="%1."/>
+      <w:lvlJc w:val="left"/>
+      <w:pPr>
+        <w:ind w:left="720" w:hanging="360"/>
+      </w:pPr>
+      <w:rPr>
+        <w:rFonts w:hint="default"/>
+      </w:rPr>
+    </w:lvl>
+    <w:lvl w:ilvl="1" w:tplc="0C070019" w:tentative="1">
+      <w:start w:val="1"/>
+      <w:numFmt w:val="lowerLetter"/>
+      <w:lvlText w:val="%2."/>
+      <w:lvlJc w:val="left"/>
+      <w:pPr>
+        <w:ind w:left="1440" w:hanging="360"/>
+      </w:pPr>
+    </w:lvl>
+    <w:lvl w:ilvl="2" w:tplc="0C07001B" w:tentative="1">
+      <w:start w:val="1"/>
+      <w:numFmt w:val="lowerRoman"/>
+      <w:lvlText w:val="%3."/>
+      <w:lvlJc w:val="right"/>
+      <w:pPr>
+        <w:ind w:left="2160" w:hanging="180"/>
+      </w:pPr>
+    </w:lvl>
+    <w:lvl w:ilvl="3" w:tplc="0C07000F" w:tentative="1">
+      <w:start w:val="1"/>
+      <w:numFmt w:val="decimal"/>
+      <w:lvlText w:val="%4."/>
+      <w:lvlJc w:val="left"/>
+      <w:pPr>
+        <w:ind w:left="2880" w:hanging="360"/>
+      </w:pPr>
+    </w:lvl>
+    <w:lvl w:ilvl="4" w:tplc="0C070019" w:tentative="1">
+      <w:start w:val="1"/>
+      <w:numFmt w:val="lowerLetter"/>
+      <w:lvlText w:val="%5."/>
+      <w:lvlJc w:val="left"/>
+      <w:pPr>
+        <w:ind w:left="3600" w:hanging="360"/>
+      </w:pPr>
+    </w:lvl>
+    <w:lvl w:ilvl="5" w:tplc="0C07001B" w:tentative="1">
+      <w:start w:val="1"/>
+      <w:numFmt w:val="lowerRoman"/>
+      <w:lvlText w:val="%6."/>
+      <w:lvlJc w:val="right"/>
+      <w:pPr>
+        <w:ind w:left="4320" w:hanging="180"/>
+      </w:pPr>
+    </w:lvl>
+    <w:lvl w:ilvl="6" w:tplc="0C07000F" w:tentative="1">
+      <w:start w:val="1"/>
+      <w:numFmt w:val="decimal"/>
+      <w:lvlText w:val="%7."/>
+      <w:lvlJc w:val="left"/>
+      <w:pPr>
+        <w:ind w:left="5040" w:hanging="360"/>
+      </w:pPr>
+    </w:lvl>
+    <w:lvl w:ilvl="7" w:tplc="0C070019" w:tentative="1">
+      <w:start w:val="1"/>
+      <w:numFmt w:val="lowerLetter"/>
+      <w:lvlText w:val="%8."/>
+      <w:lvlJc w:val="left"/>
+      <w:pPr>
+        <w:ind w:left="5760" w:hanging="360"/>
+      </w:pPr>
+    </w:lvl>
+    <w:lvl w:ilvl="8" w:tplc="0C07001B" w:tentative="1">
+      <w:start w:val="1"/>
+      <w:numFmt w:val="lowerRoman"/>
+      <w:lvlText w:val="%9."/>
+      <w:lvlJc w:val="right"/>
+      <w:pPr>
+        <w:ind w:left="6480" w:hanging="180"/>
+      </w:pPr>
+    </w:lvl>
+  </w:abstractNum>
+  <w:abstractNum w:abstractNumId="2" w15:restartNumberingAfterBreak="0">
+    <w:nsid w:val="1064756E"/>
+    <w:multiLevelType w:val="hybridMultilevel"/>
+    <w:tmpl w:val="4F387AA8"/>
+    <w:lvl w:ilvl="0" w:tplc="0C07000F">
+      <w:start w:val="1"/>
+      <w:numFmt w:val="decimal"/>
+      <w:lvlText w:val="%1."/>
+      <w:lvlJc w:val="left"/>
+      <w:pPr>
+        <w:ind w:left="720" w:hanging="360"/>
+      </w:pPr>
+      <w:rPr>
+        <w:rFonts w:hint="default"/>
+      </w:rPr>
+    </w:lvl>
+    <w:lvl w:ilvl="1" w:tplc="0C070019" w:tentative="1">
+      <w:start w:val="1"/>
+      <w:numFmt w:val="lowerLetter"/>
+      <w:lvlText w:val="%2."/>
+      <w:lvlJc w:val="left"/>
+      <w:pPr>
+        <w:ind w:left="1440" w:hanging="360"/>
+      </w:pPr>
+    </w:lvl>
+    <w:lvl w:ilvl="2" w:tplc="0C07001B" w:tentative="1">
+      <w:start w:val="1"/>
+      <w:numFmt w:val="lowerRoman"/>
+      <w:lvlText w:val="%3."/>
+      <w:lvlJc w:val="right"/>
+      <w:pPr>
+        <w:ind w:left="2160" w:hanging="180"/>
+      </w:pPr>
+    </w:lvl>
+    <w:lvl w:ilvl="3" w:tplc="0C07000F" w:tentative="1">
+      <w:start w:val="1"/>
+      <w:numFmt w:val="decimal"/>
+      <w:lvlText w:val="%4."/>
+      <w:lvlJc w:val="left"/>
+      <w:pPr>
+        <w:ind w:left="2880" w:hanging="360"/>
+      </w:pPr>
+    </w:lvl>
+    <w:lvl w:ilvl="4" w:tplc="0C070019" w:tentative="1">
+      <w:start w:val="1"/>
+      <w:numFmt w:val="lowerLetter"/>
+      <w:lvlText w:val="%5."/>
+      <w:lvlJc w:val="left"/>
+      <w:pPr>
+        <w:ind w:left="3600" w:hanging="360"/>
+      </w:pPr>
+    </w:lvl>
+    <w:lvl w:ilvl="5" w:tplc="0C07001B" w:tentative="1">
+      <w:start w:val="1"/>
+      <w:numFmt w:val="lowerRoman"/>
+      <w:lvlText w:val="%6."/>
+      <w:lvlJc w:val="right"/>
+      <w:pPr>
+        <w:ind w:left="4320" w:hanging="180"/>
+      </w:pPr>
+    </w:lvl>
+    <w:lvl w:ilvl="6" w:tplc="0C07000F" w:tentative="1">
+      <w:start w:val="1"/>
+      <w:numFmt w:val="decimal"/>
+      <w:lvlText w:val="%7."/>
+      <w:lvlJc w:val="left"/>
+      <w:pPr>
+        <w:ind w:left="5040" w:hanging="360"/>
+      </w:pPr>
+    </w:lvl>
+    <w:lvl w:ilvl="7" w:tplc="0C070019" w:tentative="1">
+      <w:start w:val="1"/>
+      <w:numFmt w:val="lowerLetter"/>
+      <w:lvlText w:val="%8."/>
+      <w:lvlJc w:val="left"/>
+      <w:pPr>
+        <w:ind w:left="5760" w:hanging="360"/>
+      </w:pPr>
+    </w:lvl>
+    <w:lvl w:ilvl="8" w:tplc="0C07001B" w:tentative="1">
+      <w:start w:val="1"/>
+      <w:numFmt w:val="lowerRoman"/>
+      <w:lvlText w:val="%9."/>
+      <w:lvlJc w:val="right"/>
+      <w:pPr>
+        <w:ind w:left="6480" w:hanging="180"/>
+      </w:pPr>
+    </w:lvl>
+  </w:abstractNum>
+  <w:abstractNum w:abstractNumId="3" w15:restartNumberingAfterBreak="0">
+    <w:nsid w:val="14A710FE"/>
+    <w:multiLevelType w:val="hybridMultilevel"/>
+    <w:tmpl w:val="2B66505E"/>
+    <w:lvl w:ilvl="0" w:tplc="0C07000F">
+      <w:start w:val="1"/>
+      <w:numFmt w:val="decimal"/>
+      <w:lvlText w:val="%1."/>
+      <w:lvlJc w:val="left"/>
+      <w:pPr>
+        <w:ind w:left="720" w:hanging="360"/>
+      </w:pPr>
+      <w:rPr>
+        <w:rFonts w:hint="default"/>
+      </w:rPr>
+    </w:lvl>
+    <w:lvl w:ilvl="1" w:tplc="0C070019" w:tentative="1">
+      <w:start w:val="1"/>
+      <w:numFmt w:val="lowerLetter"/>
+      <w:lvlText w:val="%2."/>
+      <w:lvlJc w:val="left"/>
+      <w:pPr>
+        <w:ind w:left="1440" w:hanging="360"/>
+      </w:pPr>
+    </w:lvl>
+    <w:lvl w:ilvl="2" w:tplc="0C07001B" w:tentative="1">
+      <w:start w:val="1"/>
+      <w:numFmt w:val="lowerRoman"/>
+      <w:lvlText w:val="%3."/>
+      <w:lvlJc w:val="right"/>
+      <w:pPr>
+        <w:ind w:left="2160" w:hanging="180"/>
+      </w:pPr>
+    </w:lvl>
+    <w:lvl w:ilvl="3" w:tplc="0C07000F" w:tentative="1">
+      <w:start w:val="1"/>
+      <w:numFmt w:val="decimal"/>
+      <w:lvlText w:val="%4."/>
+      <w:lvlJc w:val="left"/>
+      <w:pPr>
+        <w:ind w:left="2880" w:hanging="360"/>
+      </w:pPr>
+    </w:lvl>
+    <w:lvl w:ilvl="4" w:tplc="0C070019" w:tentative="1">
+      <w:start w:val="1"/>
+      <w:numFmt w:val="lowerLetter"/>
+      <w:lvlText w:val="%5."/>
+      <w:lvlJc w:val="left"/>
+      <w:pPr>
+        <w:ind w:left="3600" w:hanging="360"/>
+      </w:pPr>
+    </w:lvl>
+    <w:lvl w:ilvl="5" w:tplc="0C07001B" w:tentative="1">
+      <w:start w:val="1"/>
+      <w:numFmt w:val="lowerRoman"/>
+      <w:lvlText w:val="%6."/>
+      <w:lvlJc w:val="right"/>
+      <w:pPr>
+        <w:ind w:left="4320" w:hanging="180"/>
+      </w:pPr>
+    </w:lvl>
+    <w:lvl w:ilvl="6" w:tplc="0C07000F" w:tentative="1">
+      <w:start w:val="1"/>
+      <w:numFmt w:val="decimal"/>
+      <w:lvlText w:val="%7."/>
+      <w:lvlJc w:val="left"/>
+      <w:pPr>
+        <w:ind w:left="5040" w:hanging="360"/>
+      </w:pPr>
+    </w:lvl>
+    <w:lvl w:ilvl="7" w:tplc="0C070019" w:tentative="1">
+      <w:start w:val="1"/>
+      <w:numFmt w:val="lowerLetter"/>
+      <w:lvlText w:val="%8."/>
+      <w:lvlJc w:val="left"/>
+      <w:pPr>
+        <w:ind w:left="5760" w:hanging="360"/>
+      </w:pPr>
+    </w:lvl>
+    <w:lvl w:ilvl="8" w:tplc="0C07001B" w:tentative="1">
+      <w:start w:val="1"/>
+      <w:numFmt w:val="lowerRoman"/>
+      <w:lvlText w:val="%9."/>
+      <w:lvlJc w:val="right"/>
+      <w:pPr>
+        <w:ind w:left="6480" w:hanging="180"/>
+      </w:pPr>
+    </w:lvl>
+  </w:abstractNum>
+  <w:abstractNum w:abstractNumId="4" w15:restartNumberingAfterBreak="0">
+    <w:nsid w:val="182C7AEF"/>
+    <w:multiLevelType w:val="hybridMultilevel"/>
+    <w:tmpl w:val="59FC6CBA"/>
+    <w:lvl w:ilvl="0" w:tplc="0C07000F">
+      <w:start w:val="1"/>
+      <w:numFmt w:val="decimal"/>
+      <w:lvlText w:val="%1."/>
+      <w:lvlJc w:val="left"/>
+      <w:pPr>
+        <w:ind w:left="720" w:hanging="360"/>
+      </w:pPr>
+      <w:rPr>
+        <w:rFonts w:hint="default"/>
+      </w:rPr>
+    </w:lvl>
+    <w:lvl w:ilvl="1" w:tplc="0C070019" w:tentative="1">
+      <w:start w:val="1"/>
+      <w:numFmt w:val="lowerLetter"/>
+      <w:lvlText w:val="%2."/>
+      <w:lvlJc w:val="left"/>
+      <w:pPr>
+        <w:ind w:left="1440" w:hanging="360"/>
+      </w:pPr>
+    </w:lvl>
+    <w:lvl w:ilvl="2" w:tplc="0C07001B" w:tentative="1">
+      <w:start w:val="1"/>
+      <w:numFmt w:val="lowerRoman"/>
+      <w:lvlText w:val="%3."/>
+      <w:lvlJc w:val="right"/>
+      <w:pPr>
+        <w:ind w:left="2160" w:hanging="180"/>
+      </w:pPr>
+    </w:lvl>
+    <w:lvl w:ilvl="3" w:tplc="0C07000F" w:tentative="1">
+      <w:start w:val="1"/>
+      <w:numFmt w:val="decimal"/>
+      <w:lvlText w:val="%4."/>
+      <w:lvlJc w:val="left"/>
+      <w:pPr>
+        <w:ind w:left="2880" w:hanging="360"/>
+      </w:pPr>
+    </w:lvl>
+    <w:lvl w:ilvl="4" w:tplc="0C070019" w:tentative="1">
+      <w:start w:val="1"/>
+      <w:numFmt w:val="lowerLetter"/>
+      <w:lvlText w:val="%5."/>
+      <w:lvlJc w:val="left"/>
+      <w:pPr>
+        <w:ind w:left="3600" w:hanging="360"/>
+      </w:pPr>
+    </w:lvl>
+    <w:lvl w:ilvl="5" w:tplc="0C07001B" w:tentative="1">
+      <w:start w:val="1"/>
+      <w:numFmt w:val="lowerRoman"/>
+      <w:lvlText w:val="%6."/>
+      <w:lvlJc w:val="right"/>
+      <w:pPr>
+        <w:ind w:left="4320" w:hanging="180"/>
+      </w:pPr>
+    </w:lvl>
+    <w:lvl w:ilvl="6" w:tplc="0C07000F" w:tentative="1">
+      <w:start w:val="1"/>
+      <w:numFmt w:val="decimal"/>
+      <w:lvlText w:val="%7."/>
+      <w:lvlJc w:val="left"/>
+      <w:pPr>
+        <w:ind w:left="5040" w:hanging="360"/>
+      </w:pPr>
+    </w:lvl>
+    <w:lvl w:ilvl="7" w:tplc="0C070019" w:tentative="1">
+      <w:start w:val="1"/>
+      <w:numFmt w:val="lowerLetter"/>
+      <w:lvlText w:val="%8."/>
+      <w:lvlJc w:val="left"/>
+      <w:pPr>
+        <w:ind w:left="5760" w:hanging="360"/>
+      </w:pPr>
+    </w:lvl>
+    <w:lvl w:ilvl="8" w:tplc="0C07001B" w:tentative="1">
+      <w:start w:val="1"/>
+      <w:numFmt w:val="lowerRoman"/>
+      <w:lvlText w:val="%9."/>
+      <w:lvlJc w:val="right"/>
+      <w:pPr>
+        <w:ind w:left="6480" w:hanging="180"/>
+      </w:pPr>
+    </w:lvl>
+  </w:abstractNum>
+  <w:abstractNum w:abstractNumId="5" w15:restartNumberingAfterBreak="0">
     <w:nsid w:val="1CF16DBC"/>
     <w:multiLevelType w:val="hybridMultilevel"/>
     <w:tmpl w:val="8264D9F4"/>
@@ -2805,7 +4320,7 @@
       </w:pPr>
     </w:lvl>
   </w:abstractNum>
-  <w:abstractNum w:abstractNumId="1" w15:restartNumberingAfterBreak="0">
+  <w:abstractNum w:abstractNumId="6" w15:restartNumberingAfterBreak="0">
     <w:nsid w:val="1E9919CB"/>
     <w:multiLevelType w:val="hybridMultilevel"/>
     <w:tmpl w:val="90D22B24"/>
@@ -2891,7 +4406,7 @@
       </w:pPr>
     </w:lvl>
   </w:abstractNum>
-  <w:abstractNum w:abstractNumId="2" w15:restartNumberingAfterBreak="0">
+  <w:abstractNum w:abstractNumId="7" w15:restartNumberingAfterBreak="0">
     <w:nsid w:val="1ECA53A9"/>
     <w:multiLevelType w:val="hybridMultilevel"/>
     <w:tmpl w:val="A38A79D0"/>
@@ -2980,7 +4495,96 @@
       </w:pPr>
     </w:lvl>
   </w:abstractNum>
-  <w:abstractNum w:abstractNumId="3" w15:restartNumberingAfterBreak="0">
+  <w:abstractNum w:abstractNumId="8" w15:restartNumberingAfterBreak="0">
+    <w:nsid w:val="249C1D77"/>
+    <w:multiLevelType w:val="hybridMultilevel"/>
+    <w:tmpl w:val="00948DF2"/>
+    <w:lvl w:ilvl="0" w:tplc="0C07000F">
+      <w:start w:val="1"/>
+      <w:numFmt w:val="decimal"/>
+      <w:lvlText w:val="%1."/>
+      <w:lvlJc w:val="left"/>
+      <w:pPr>
+        <w:ind w:left="720" w:hanging="360"/>
+      </w:pPr>
+      <w:rPr>
+        <w:rFonts w:hint="default"/>
+      </w:rPr>
+    </w:lvl>
+    <w:lvl w:ilvl="1" w:tplc="0C070019" w:tentative="1">
+      <w:start w:val="1"/>
+      <w:numFmt w:val="lowerLetter"/>
+      <w:lvlText w:val="%2."/>
+      <w:lvlJc w:val="left"/>
+      <w:pPr>
+        <w:ind w:left="1440" w:hanging="360"/>
+      </w:pPr>
+    </w:lvl>
+    <w:lvl w:ilvl="2" w:tplc="0C07001B" w:tentative="1">
+      <w:start w:val="1"/>
+      <w:numFmt w:val="lowerRoman"/>
+      <w:lvlText w:val="%3."/>
+      <w:lvlJc w:val="right"/>
+      <w:pPr>
+        <w:ind w:left="2160" w:hanging="180"/>
+      </w:pPr>
+    </w:lvl>
+    <w:lvl w:ilvl="3" w:tplc="0C07000F" w:tentative="1">
+      <w:start w:val="1"/>
+      <w:numFmt w:val="decimal"/>
+      <w:lvlText w:val="%4."/>
+      <w:lvlJc w:val="left"/>
+      <w:pPr>
+        <w:ind w:left="2880" w:hanging="360"/>
+      </w:pPr>
+    </w:lvl>
+    <w:lvl w:ilvl="4" w:tplc="0C070019" w:tentative="1">
+      <w:start w:val="1"/>
+      <w:numFmt w:val="lowerLetter"/>
+      <w:lvlText w:val="%5."/>
+      <w:lvlJc w:val="left"/>
+      <w:pPr>
+        <w:ind w:left="3600" w:hanging="360"/>
+      </w:pPr>
+    </w:lvl>
+    <w:lvl w:ilvl="5" w:tplc="0C07001B" w:tentative="1">
+      <w:start w:val="1"/>
+      <w:numFmt w:val="lowerRoman"/>
+      <w:lvlText w:val="%6."/>
+      <w:lvlJc w:val="right"/>
+      <w:pPr>
+        <w:ind w:left="4320" w:hanging="180"/>
+      </w:pPr>
+    </w:lvl>
+    <w:lvl w:ilvl="6" w:tplc="0C07000F" w:tentative="1">
+      <w:start w:val="1"/>
+      <w:numFmt w:val="decimal"/>
+      <w:lvlText w:val="%7."/>
+      <w:lvlJc w:val="left"/>
+      <w:pPr>
+        <w:ind w:left="5040" w:hanging="360"/>
+      </w:pPr>
+    </w:lvl>
+    <w:lvl w:ilvl="7" w:tplc="0C070019" w:tentative="1">
+      <w:start w:val="1"/>
+      <w:numFmt w:val="lowerLetter"/>
+      <w:lvlText w:val="%8."/>
+      <w:lvlJc w:val="left"/>
+      <w:pPr>
+        <w:ind w:left="5760" w:hanging="360"/>
+      </w:pPr>
+    </w:lvl>
+    <w:lvl w:ilvl="8" w:tplc="0C07001B" w:tentative="1">
+      <w:start w:val="1"/>
+      <w:numFmt w:val="lowerRoman"/>
+      <w:lvlText w:val="%9."/>
+      <w:lvlJc w:val="right"/>
+      <w:pPr>
+        <w:ind w:left="6480" w:hanging="180"/>
+      </w:pPr>
+    </w:lvl>
+  </w:abstractNum>
+  <w:abstractNum w:abstractNumId="9" w15:restartNumberingAfterBreak="0">
     <w:nsid w:val="264C7D5B"/>
     <w:multiLevelType w:val="hybridMultilevel"/>
     <w:tmpl w:val="CA024A22"/>
@@ -3066,7 +4670,96 @@
       </w:pPr>
     </w:lvl>
   </w:abstractNum>
-  <w:abstractNum w:abstractNumId="4" w15:restartNumberingAfterBreak="0">
+  <w:abstractNum w:abstractNumId="10" w15:restartNumberingAfterBreak="0">
+    <w:nsid w:val="290A0E4B"/>
+    <w:multiLevelType w:val="hybridMultilevel"/>
+    <w:tmpl w:val="BD8E8C3C"/>
+    <w:lvl w:ilvl="0" w:tplc="0C07000F">
+      <w:start w:val="1"/>
+      <w:numFmt w:val="decimal"/>
+      <w:lvlText w:val="%1."/>
+      <w:lvlJc w:val="left"/>
+      <w:pPr>
+        <w:ind w:left="720" w:hanging="360"/>
+      </w:pPr>
+      <w:rPr>
+        <w:rFonts w:hint="default"/>
+      </w:rPr>
+    </w:lvl>
+    <w:lvl w:ilvl="1" w:tplc="0C070019" w:tentative="1">
+      <w:start w:val="1"/>
+      <w:numFmt w:val="lowerLetter"/>
+      <w:lvlText w:val="%2."/>
+      <w:lvlJc w:val="left"/>
+      <w:pPr>
+        <w:ind w:left="1440" w:hanging="360"/>
+      </w:pPr>
+    </w:lvl>
+    <w:lvl w:ilvl="2" w:tplc="0C07001B" w:tentative="1">
+      <w:start w:val="1"/>
+      <w:numFmt w:val="lowerRoman"/>
+      <w:lvlText w:val="%3."/>
+      <w:lvlJc w:val="right"/>
+      <w:pPr>
+        <w:ind w:left="2160" w:hanging="180"/>
+      </w:pPr>
+    </w:lvl>
+    <w:lvl w:ilvl="3" w:tplc="0C07000F" w:tentative="1">
+      <w:start w:val="1"/>
+      <w:numFmt w:val="decimal"/>
+      <w:lvlText w:val="%4."/>
+      <w:lvlJc w:val="left"/>
+      <w:pPr>
+        <w:ind w:left="2880" w:hanging="360"/>
+      </w:pPr>
+    </w:lvl>
+    <w:lvl w:ilvl="4" w:tplc="0C070019" w:tentative="1">
+      <w:start w:val="1"/>
+      <w:numFmt w:val="lowerLetter"/>
+      <w:lvlText w:val="%5."/>
+      <w:lvlJc w:val="left"/>
+      <w:pPr>
+        <w:ind w:left="3600" w:hanging="360"/>
+      </w:pPr>
+    </w:lvl>
+    <w:lvl w:ilvl="5" w:tplc="0C07001B" w:tentative="1">
+      <w:start w:val="1"/>
+      <w:numFmt w:val="lowerRoman"/>
+      <w:lvlText w:val="%6."/>
+      <w:lvlJc w:val="right"/>
+      <w:pPr>
+        <w:ind w:left="4320" w:hanging="180"/>
+      </w:pPr>
+    </w:lvl>
+    <w:lvl w:ilvl="6" w:tplc="0C07000F" w:tentative="1">
+      <w:start w:val="1"/>
+      <w:numFmt w:val="decimal"/>
+      <w:lvlText w:val="%7."/>
+      <w:lvlJc w:val="left"/>
+      <w:pPr>
+        <w:ind w:left="5040" w:hanging="360"/>
+      </w:pPr>
+    </w:lvl>
+    <w:lvl w:ilvl="7" w:tplc="0C070019" w:tentative="1">
+      <w:start w:val="1"/>
+      <w:numFmt w:val="lowerLetter"/>
+      <w:lvlText w:val="%8."/>
+      <w:lvlJc w:val="left"/>
+      <w:pPr>
+        <w:ind w:left="5760" w:hanging="360"/>
+      </w:pPr>
+    </w:lvl>
+    <w:lvl w:ilvl="8" w:tplc="0C07001B" w:tentative="1">
+      <w:start w:val="1"/>
+      <w:numFmt w:val="lowerRoman"/>
+      <w:lvlText w:val="%9."/>
+      <w:lvlJc w:val="right"/>
+      <w:pPr>
+        <w:ind w:left="6480" w:hanging="180"/>
+      </w:pPr>
+    </w:lvl>
+  </w:abstractNum>
+  <w:abstractNum w:abstractNumId="11" w15:restartNumberingAfterBreak="0">
     <w:nsid w:val="2BFF1CA4"/>
     <w:multiLevelType w:val="hybridMultilevel"/>
     <w:tmpl w:val="F4E6E3F0"/>
@@ -3152,7 +4845,7 @@
       </w:pPr>
     </w:lvl>
   </w:abstractNum>
-  <w:abstractNum w:abstractNumId="5" w15:restartNumberingAfterBreak="0">
+  <w:abstractNum w:abstractNumId="12" w15:restartNumberingAfterBreak="0">
     <w:nsid w:val="32B633B0"/>
     <w:multiLevelType w:val="hybridMultilevel"/>
     <w:tmpl w:val="610A2436"/>
@@ -3238,7 +4931,7 @@
       </w:pPr>
     </w:lvl>
   </w:abstractNum>
-  <w:abstractNum w:abstractNumId="6" w15:restartNumberingAfterBreak="0">
+  <w:abstractNum w:abstractNumId="13" w15:restartNumberingAfterBreak="0">
     <w:nsid w:val="34124C23"/>
     <w:multiLevelType w:val="hybridMultilevel"/>
     <w:tmpl w:val="019C4012"/>
@@ -3324,7 +5017,7 @@
       </w:pPr>
     </w:lvl>
   </w:abstractNum>
-  <w:abstractNum w:abstractNumId="7" w15:restartNumberingAfterBreak="0">
+  <w:abstractNum w:abstractNumId="14" w15:restartNumberingAfterBreak="0">
     <w:nsid w:val="38030004"/>
     <w:multiLevelType w:val="hybridMultilevel"/>
     <w:tmpl w:val="9DC0560C"/>
@@ -3437,7 +5130,96 @@
       </w:rPr>
     </w:lvl>
   </w:abstractNum>
-  <w:abstractNum w:abstractNumId="8" w15:restartNumberingAfterBreak="0">
+  <w:abstractNum w:abstractNumId="15" w15:restartNumberingAfterBreak="0">
+    <w:nsid w:val="3C9E2DCC"/>
+    <w:multiLevelType w:val="hybridMultilevel"/>
+    <w:tmpl w:val="7280F648"/>
+    <w:lvl w:ilvl="0" w:tplc="0C07000F">
+      <w:start w:val="1"/>
+      <w:numFmt w:val="decimal"/>
+      <w:lvlText w:val="%1."/>
+      <w:lvlJc w:val="left"/>
+      <w:pPr>
+        <w:ind w:left="720" w:hanging="360"/>
+      </w:pPr>
+      <w:rPr>
+        <w:rFonts w:hint="default"/>
+      </w:rPr>
+    </w:lvl>
+    <w:lvl w:ilvl="1" w:tplc="0C070019" w:tentative="1">
+      <w:start w:val="1"/>
+      <w:numFmt w:val="lowerLetter"/>
+      <w:lvlText w:val="%2."/>
+      <w:lvlJc w:val="left"/>
+      <w:pPr>
+        <w:ind w:left="1440" w:hanging="360"/>
+      </w:pPr>
+    </w:lvl>
+    <w:lvl w:ilvl="2" w:tplc="0C07001B" w:tentative="1">
+      <w:start w:val="1"/>
+      <w:numFmt w:val="lowerRoman"/>
+      <w:lvlText w:val="%3."/>
+      <w:lvlJc w:val="right"/>
+      <w:pPr>
+        <w:ind w:left="2160" w:hanging="180"/>
+      </w:pPr>
+    </w:lvl>
+    <w:lvl w:ilvl="3" w:tplc="0C07000F" w:tentative="1">
+      <w:start w:val="1"/>
+      <w:numFmt w:val="decimal"/>
+      <w:lvlText w:val="%4."/>
+      <w:lvlJc w:val="left"/>
+      <w:pPr>
+        <w:ind w:left="2880" w:hanging="360"/>
+      </w:pPr>
+    </w:lvl>
+    <w:lvl w:ilvl="4" w:tplc="0C070019" w:tentative="1">
+      <w:start w:val="1"/>
+      <w:numFmt w:val="lowerLetter"/>
+      <w:lvlText w:val="%5."/>
+      <w:lvlJc w:val="left"/>
+      <w:pPr>
+        <w:ind w:left="3600" w:hanging="360"/>
+      </w:pPr>
+    </w:lvl>
+    <w:lvl w:ilvl="5" w:tplc="0C07001B" w:tentative="1">
+      <w:start w:val="1"/>
+      <w:numFmt w:val="lowerRoman"/>
+      <w:lvlText w:val="%6."/>
+      <w:lvlJc w:val="right"/>
+      <w:pPr>
+        <w:ind w:left="4320" w:hanging="180"/>
+      </w:pPr>
+    </w:lvl>
+    <w:lvl w:ilvl="6" w:tplc="0C07000F" w:tentative="1">
+      <w:start w:val="1"/>
+      <w:numFmt w:val="decimal"/>
+      <w:lvlText w:val="%7."/>
+      <w:lvlJc w:val="left"/>
+      <w:pPr>
+        <w:ind w:left="5040" w:hanging="360"/>
+      </w:pPr>
+    </w:lvl>
+    <w:lvl w:ilvl="7" w:tplc="0C070019" w:tentative="1">
+      <w:start w:val="1"/>
+      <w:numFmt w:val="lowerLetter"/>
+      <w:lvlText w:val="%8."/>
+      <w:lvlJc w:val="left"/>
+      <w:pPr>
+        <w:ind w:left="5760" w:hanging="360"/>
+      </w:pPr>
+    </w:lvl>
+    <w:lvl w:ilvl="8" w:tplc="0C07001B" w:tentative="1">
+      <w:start w:val="1"/>
+      <w:numFmt w:val="lowerRoman"/>
+      <w:lvlText w:val="%9."/>
+      <w:lvlJc w:val="right"/>
+      <w:pPr>
+        <w:ind w:left="6480" w:hanging="180"/>
+      </w:pPr>
+    </w:lvl>
+  </w:abstractNum>
+  <w:abstractNum w:abstractNumId="16" w15:restartNumberingAfterBreak="0">
     <w:nsid w:val="40B762A0"/>
     <w:multiLevelType w:val="hybridMultilevel"/>
     <w:tmpl w:val="9D263988"/>
@@ -3550,7 +5332,7 @@
       </w:rPr>
     </w:lvl>
   </w:abstractNum>
-  <w:abstractNum w:abstractNumId="9" w15:restartNumberingAfterBreak="0">
+  <w:abstractNum w:abstractNumId="17" w15:restartNumberingAfterBreak="0">
     <w:nsid w:val="45C30CF0"/>
     <w:multiLevelType w:val="hybridMultilevel"/>
     <w:tmpl w:val="A94E8E0A"/>
@@ -3636,7 +5418,96 @@
       </w:pPr>
     </w:lvl>
   </w:abstractNum>
-  <w:abstractNum w:abstractNumId="10" w15:restartNumberingAfterBreak="0">
+  <w:abstractNum w:abstractNumId="18" w15:restartNumberingAfterBreak="0">
+    <w:nsid w:val="494D4DE2"/>
+    <w:multiLevelType w:val="hybridMultilevel"/>
+    <w:tmpl w:val="2B66505E"/>
+    <w:lvl w:ilvl="0" w:tplc="0C07000F">
+      <w:start w:val="1"/>
+      <w:numFmt w:val="decimal"/>
+      <w:lvlText w:val="%1."/>
+      <w:lvlJc w:val="left"/>
+      <w:pPr>
+        <w:ind w:left="720" w:hanging="360"/>
+      </w:pPr>
+      <w:rPr>
+        <w:rFonts w:hint="default"/>
+      </w:rPr>
+    </w:lvl>
+    <w:lvl w:ilvl="1" w:tplc="0C070019" w:tentative="1">
+      <w:start w:val="1"/>
+      <w:numFmt w:val="lowerLetter"/>
+      <w:lvlText w:val="%2."/>
+      <w:lvlJc w:val="left"/>
+      <w:pPr>
+        <w:ind w:left="1440" w:hanging="360"/>
+      </w:pPr>
+    </w:lvl>
+    <w:lvl w:ilvl="2" w:tplc="0C07001B" w:tentative="1">
+      <w:start w:val="1"/>
+      <w:numFmt w:val="lowerRoman"/>
+      <w:lvlText w:val="%3."/>
+      <w:lvlJc w:val="right"/>
+      <w:pPr>
+        <w:ind w:left="2160" w:hanging="180"/>
+      </w:pPr>
+    </w:lvl>
+    <w:lvl w:ilvl="3" w:tplc="0C07000F" w:tentative="1">
+      <w:start w:val="1"/>
+      <w:numFmt w:val="decimal"/>
+      <w:lvlText w:val="%4."/>
+      <w:lvlJc w:val="left"/>
+      <w:pPr>
+        <w:ind w:left="2880" w:hanging="360"/>
+      </w:pPr>
+    </w:lvl>
+    <w:lvl w:ilvl="4" w:tplc="0C070019" w:tentative="1">
+      <w:start w:val="1"/>
+      <w:numFmt w:val="lowerLetter"/>
+      <w:lvlText w:val="%5."/>
+      <w:lvlJc w:val="left"/>
+      <w:pPr>
+        <w:ind w:left="3600" w:hanging="360"/>
+      </w:pPr>
+    </w:lvl>
+    <w:lvl w:ilvl="5" w:tplc="0C07001B" w:tentative="1">
+      <w:start w:val="1"/>
+      <w:numFmt w:val="lowerRoman"/>
+      <w:lvlText w:val="%6."/>
+      <w:lvlJc w:val="right"/>
+      <w:pPr>
+        <w:ind w:left="4320" w:hanging="180"/>
+      </w:pPr>
+    </w:lvl>
+    <w:lvl w:ilvl="6" w:tplc="0C07000F" w:tentative="1">
+      <w:start w:val="1"/>
+      <w:numFmt w:val="decimal"/>
+      <w:lvlText w:val="%7."/>
+      <w:lvlJc w:val="left"/>
+      <w:pPr>
+        <w:ind w:left="5040" w:hanging="360"/>
+      </w:pPr>
+    </w:lvl>
+    <w:lvl w:ilvl="7" w:tplc="0C070019" w:tentative="1">
+      <w:start w:val="1"/>
+      <w:numFmt w:val="lowerLetter"/>
+      <w:lvlText w:val="%8."/>
+      <w:lvlJc w:val="left"/>
+      <w:pPr>
+        <w:ind w:left="5760" w:hanging="360"/>
+      </w:pPr>
+    </w:lvl>
+    <w:lvl w:ilvl="8" w:tplc="0C07001B" w:tentative="1">
+      <w:start w:val="1"/>
+      <w:numFmt w:val="lowerRoman"/>
+      <w:lvlText w:val="%9."/>
+      <w:lvlJc w:val="right"/>
+      <w:pPr>
+        <w:ind w:left="6480" w:hanging="180"/>
+      </w:pPr>
+    </w:lvl>
+  </w:abstractNum>
+  <w:abstractNum w:abstractNumId="19" w15:restartNumberingAfterBreak="0">
     <w:nsid w:val="52072B1B"/>
     <w:multiLevelType w:val="hybridMultilevel"/>
     <w:tmpl w:val="A94E8E0A"/>
@@ -3722,7 +5593,274 @@
       </w:pPr>
     </w:lvl>
   </w:abstractNum>
-  <w:abstractNum w:abstractNumId="11" w15:restartNumberingAfterBreak="0">
+  <w:abstractNum w:abstractNumId="20" w15:restartNumberingAfterBreak="0">
+    <w:nsid w:val="56512D53"/>
+    <w:multiLevelType w:val="hybridMultilevel"/>
+    <w:tmpl w:val="C50AB60C"/>
+    <w:lvl w:ilvl="0" w:tplc="0C07000F">
+      <w:start w:val="1"/>
+      <w:numFmt w:val="decimal"/>
+      <w:lvlText w:val="%1."/>
+      <w:lvlJc w:val="left"/>
+      <w:pPr>
+        <w:ind w:left="720" w:hanging="360"/>
+      </w:pPr>
+      <w:rPr>
+        <w:rFonts w:hint="default"/>
+      </w:rPr>
+    </w:lvl>
+    <w:lvl w:ilvl="1" w:tplc="0C070019" w:tentative="1">
+      <w:start w:val="1"/>
+      <w:numFmt w:val="lowerLetter"/>
+      <w:lvlText w:val="%2."/>
+      <w:lvlJc w:val="left"/>
+      <w:pPr>
+        <w:ind w:left="1440" w:hanging="360"/>
+      </w:pPr>
+    </w:lvl>
+    <w:lvl w:ilvl="2" w:tplc="0C07001B" w:tentative="1">
+      <w:start w:val="1"/>
+      <w:numFmt w:val="lowerRoman"/>
+      <w:lvlText w:val="%3."/>
+      <w:lvlJc w:val="right"/>
+      <w:pPr>
+        <w:ind w:left="2160" w:hanging="180"/>
+      </w:pPr>
+    </w:lvl>
+    <w:lvl w:ilvl="3" w:tplc="0C07000F" w:tentative="1">
+      <w:start w:val="1"/>
+      <w:numFmt w:val="decimal"/>
+      <w:lvlText w:val="%4."/>
+      <w:lvlJc w:val="left"/>
+      <w:pPr>
+        <w:ind w:left="2880" w:hanging="360"/>
+      </w:pPr>
+    </w:lvl>
+    <w:lvl w:ilvl="4" w:tplc="0C070019" w:tentative="1">
+      <w:start w:val="1"/>
+      <w:numFmt w:val="lowerLetter"/>
+      <w:lvlText w:val="%5."/>
+      <w:lvlJc w:val="left"/>
+      <w:pPr>
+        <w:ind w:left="3600" w:hanging="360"/>
+      </w:pPr>
+    </w:lvl>
+    <w:lvl w:ilvl="5" w:tplc="0C07001B" w:tentative="1">
+      <w:start w:val="1"/>
+      <w:numFmt w:val="lowerRoman"/>
+      <w:lvlText w:val="%6."/>
+      <w:lvlJc w:val="right"/>
+      <w:pPr>
+        <w:ind w:left="4320" w:hanging="180"/>
+      </w:pPr>
+    </w:lvl>
+    <w:lvl w:ilvl="6" w:tplc="0C07000F" w:tentative="1">
+      <w:start w:val="1"/>
+      <w:numFmt w:val="decimal"/>
+      <w:lvlText w:val="%7."/>
+      <w:lvlJc w:val="left"/>
+      <w:pPr>
+        <w:ind w:left="5040" w:hanging="360"/>
+      </w:pPr>
+    </w:lvl>
+    <w:lvl w:ilvl="7" w:tplc="0C070019" w:tentative="1">
+      <w:start w:val="1"/>
+      <w:numFmt w:val="lowerLetter"/>
+      <w:lvlText w:val="%8."/>
+      <w:lvlJc w:val="left"/>
+      <w:pPr>
+        <w:ind w:left="5760" w:hanging="360"/>
+      </w:pPr>
+    </w:lvl>
+    <w:lvl w:ilvl="8" w:tplc="0C07001B" w:tentative="1">
+      <w:start w:val="1"/>
+      <w:numFmt w:val="lowerRoman"/>
+      <w:lvlText w:val="%9."/>
+      <w:lvlJc w:val="right"/>
+      <w:pPr>
+        <w:ind w:left="6480" w:hanging="180"/>
+      </w:pPr>
+    </w:lvl>
+  </w:abstractNum>
+  <w:abstractNum w:abstractNumId="21" w15:restartNumberingAfterBreak="0">
+    <w:nsid w:val="56681065"/>
+    <w:multiLevelType w:val="hybridMultilevel"/>
+    <w:tmpl w:val="67B4D5E8"/>
+    <w:lvl w:ilvl="0" w:tplc="0C07000F">
+      <w:start w:val="1"/>
+      <w:numFmt w:val="decimal"/>
+      <w:lvlText w:val="%1."/>
+      <w:lvlJc w:val="left"/>
+      <w:pPr>
+        <w:ind w:left="720" w:hanging="360"/>
+      </w:pPr>
+      <w:rPr>
+        <w:rFonts w:hint="default"/>
+      </w:rPr>
+    </w:lvl>
+    <w:lvl w:ilvl="1" w:tplc="0C070019" w:tentative="1">
+      <w:start w:val="1"/>
+      <w:numFmt w:val="lowerLetter"/>
+      <w:lvlText w:val="%2."/>
+      <w:lvlJc w:val="left"/>
+      <w:pPr>
+        <w:ind w:left="1440" w:hanging="360"/>
+      </w:pPr>
+    </w:lvl>
+    <w:lvl w:ilvl="2" w:tplc="0C07001B" w:tentative="1">
+      <w:start w:val="1"/>
+      <w:numFmt w:val="lowerRoman"/>
+      <w:lvlText w:val="%3."/>
+      <w:lvlJc w:val="right"/>
+      <w:pPr>
+        <w:ind w:left="2160" w:hanging="180"/>
+      </w:pPr>
+    </w:lvl>
+    <w:lvl w:ilvl="3" w:tplc="0C07000F" w:tentative="1">
+      <w:start w:val="1"/>
+      <w:numFmt w:val="decimal"/>
+      <w:lvlText w:val="%4."/>
+      <w:lvlJc w:val="left"/>
+      <w:pPr>
+        <w:ind w:left="2880" w:hanging="360"/>
+      </w:pPr>
+    </w:lvl>
+    <w:lvl w:ilvl="4" w:tplc="0C070019" w:tentative="1">
+      <w:start w:val="1"/>
+      <w:numFmt w:val="lowerLetter"/>
+      <w:lvlText w:val="%5."/>
+      <w:lvlJc w:val="left"/>
+      <w:pPr>
+        <w:ind w:left="3600" w:hanging="360"/>
+      </w:pPr>
+    </w:lvl>
+    <w:lvl w:ilvl="5" w:tplc="0C07001B" w:tentative="1">
+      <w:start w:val="1"/>
+      <w:numFmt w:val="lowerRoman"/>
+      <w:lvlText w:val="%6."/>
+      <w:lvlJc w:val="right"/>
+      <w:pPr>
+        <w:ind w:left="4320" w:hanging="180"/>
+      </w:pPr>
+    </w:lvl>
+    <w:lvl w:ilvl="6" w:tplc="0C07000F" w:tentative="1">
+      <w:start w:val="1"/>
+      <w:numFmt w:val="decimal"/>
+      <w:lvlText w:val="%7."/>
+      <w:lvlJc w:val="left"/>
+      <w:pPr>
+        <w:ind w:left="5040" w:hanging="360"/>
+      </w:pPr>
+    </w:lvl>
+    <w:lvl w:ilvl="7" w:tplc="0C070019" w:tentative="1">
+      <w:start w:val="1"/>
+      <w:numFmt w:val="lowerLetter"/>
+      <w:lvlText w:val="%8."/>
+      <w:lvlJc w:val="left"/>
+      <w:pPr>
+        <w:ind w:left="5760" w:hanging="360"/>
+      </w:pPr>
+    </w:lvl>
+    <w:lvl w:ilvl="8" w:tplc="0C07001B" w:tentative="1">
+      <w:start w:val="1"/>
+      <w:numFmt w:val="lowerRoman"/>
+      <w:lvlText w:val="%9."/>
+      <w:lvlJc w:val="right"/>
+      <w:pPr>
+        <w:ind w:left="6480" w:hanging="180"/>
+      </w:pPr>
+    </w:lvl>
+  </w:abstractNum>
+  <w:abstractNum w:abstractNumId="22" w15:restartNumberingAfterBreak="0">
+    <w:nsid w:val="5AB773F8"/>
+    <w:multiLevelType w:val="hybridMultilevel"/>
+    <w:tmpl w:val="7280F648"/>
+    <w:lvl w:ilvl="0" w:tplc="0C07000F">
+      <w:start w:val="1"/>
+      <w:numFmt w:val="decimal"/>
+      <w:lvlText w:val="%1."/>
+      <w:lvlJc w:val="left"/>
+      <w:pPr>
+        <w:ind w:left="720" w:hanging="360"/>
+      </w:pPr>
+      <w:rPr>
+        <w:rFonts w:hint="default"/>
+      </w:rPr>
+    </w:lvl>
+    <w:lvl w:ilvl="1" w:tplc="0C070019" w:tentative="1">
+      <w:start w:val="1"/>
+      <w:numFmt w:val="lowerLetter"/>
+      <w:lvlText w:val="%2."/>
+      <w:lvlJc w:val="left"/>
+      <w:pPr>
+        <w:ind w:left="1440" w:hanging="360"/>
+      </w:pPr>
+    </w:lvl>
+    <w:lvl w:ilvl="2" w:tplc="0C07001B" w:tentative="1">
+      <w:start w:val="1"/>
+      <w:numFmt w:val="lowerRoman"/>
+      <w:lvlText w:val="%3."/>
+      <w:lvlJc w:val="right"/>
+      <w:pPr>
+        <w:ind w:left="2160" w:hanging="180"/>
+      </w:pPr>
+    </w:lvl>
+    <w:lvl w:ilvl="3" w:tplc="0C07000F" w:tentative="1">
+      <w:start w:val="1"/>
+      <w:numFmt w:val="decimal"/>
+      <w:lvlText w:val="%4."/>
+      <w:lvlJc w:val="left"/>
+      <w:pPr>
+        <w:ind w:left="2880" w:hanging="360"/>
+      </w:pPr>
+    </w:lvl>
+    <w:lvl w:ilvl="4" w:tplc="0C070019" w:tentative="1">
+      <w:start w:val="1"/>
+      <w:numFmt w:val="lowerLetter"/>
+      <w:lvlText w:val="%5."/>
+      <w:lvlJc w:val="left"/>
+      <w:pPr>
+        <w:ind w:left="3600" w:hanging="360"/>
+      </w:pPr>
+    </w:lvl>
+    <w:lvl w:ilvl="5" w:tplc="0C07001B" w:tentative="1">
+      <w:start w:val="1"/>
+      <w:numFmt w:val="lowerRoman"/>
+      <w:lvlText w:val="%6."/>
+      <w:lvlJc w:val="right"/>
+      <w:pPr>
+        <w:ind w:left="4320" w:hanging="180"/>
+      </w:pPr>
+    </w:lvl>
+    <w:lvl w:ilvl="6" w:tplc="0C07000F" w:tentative="1">
+      <w:start w:val="1"/>
+      <w:numFmt w:val="decimal"/>
+      <w:lvlText w:val="%7."/>
+      <w:lvlJc w:val="left"/>
+      <w:pPr>
+        <w:ind w:left="5040" w:hanging="360"/>
+      </w:pPr>
+    </w:lvl>
+    <w:lvl w:ilvl="7" w:tplc="0C070019" w:tentative="1">
+      <w:start w:val="1"/>
+      <w:numFmt w:val="lowerLetter"/>
+      <w:lvlText w:val="%8."/>
+      <w:lvlJc w:val="left"/>
+      <w:pPr>
+        <w:ind w:left="5760" w:hanging="360"/>
+      </w:pPr>
+    </w:lvl>
+    <w:lvl w:ilvl="8" w:tplc="0C07001B" w:tentative="1">
+      <w:start w:val="1"/>
+      <w:numFmt w:val="lowerRoman"/>
+      <w:lvlText w:val="%9."/>
+      <w:lvlJc w:val="right"/>
+      <w:pPr>
+        <w:ind w:left="6480" w:hanging="180"/>
+      </w:pPr>
+    </w:lvl>
+  </w:abstractNum>
+  <w:abstractNum w:abstractNumId="23" w15:restartNumberingAfterBreak="0">
     <w:nsid w:val="5B8011C2"/>
     <w:multiLevelType w:val="hybridMultilevel"/>
     <w:tmpl w:val="FC10B312"/>
@@ -3808,7 +5946,7 @@
       </w:pPr>
     </w:lvl>
   </w:abstractNum>
-  <w:abstractNum w:abstractNumId="12" w15:restartNumberingAfterBreak="0">
+  <w:abstractNum w:abstractNumId="24" w15:restartNumberingAfterBreak="0">
     <w:nsid w:val="5BB734A5"/>
     <w:multiLevelType w:val="hybridMultilevel"/>
     <w:tmpl w:val="BB8803F8"/>
@@ -3894,44 +6032,264 @@
       </w:pPr>
     </w:lvl>
   </w:abstractNum>
+  <w:abstractNum w:abstractNumId="25" w15:restartNumberingAfterBreak="0">
+    <w:nsid w:val="7A2C2F21"/>
+    <w:multiLevelType w:val="hybridMultilevel"/>
+    <w:tmpl w:val="9DAA17EC"/>
+    <w:lvl w:ilvl="0" w:tplc="0068002C">
+      <w:start w:val="1"/>
+      <w:numFmt w:val="decimal"/>
+      <w:lvlText w:val="%1."/>
+      <w:lvlJc w:val="left"/>
+      <w:pPr>
+        <w:ind w:left="1080" w:hanging="360"/>
+      </w:pPr>
+      <w:rPr>
+        <w:rFonts w:ascii="Calibri" w:eastAsia="Times New Roman" w:hAnsi="Calibri" w:cs="Calibri"/>
+      </w:rPr>
+    </w:lvl>
+    <w:lvl w:ilvl="1" w:tplc="0C070019" w:tentative="1">
+      <w:start w:val="1"/>
+      <w:numFmt w:val="lowerLetter"/>
+      <w:lvlText w:val="%2."/>
+      <w:lvlJc w:val="left"/>
+      <w:pPr>
+        <w:ind w:left="1800" w:hanging="360"/>
+      </w:pPr>
+    </w:lvl>
+    <w:lvl w:ilvl="2" w:tplc="0C07001B" w:tentative="1">
+      <w:start w:val="1"/>
+      <w:numFmt w:val="lowerRoman"/>
+      <w:lvlText w:val="%3."/>
+      <w:lvlJc w:val="right"/>
+      <w:pPr>
+        <w:ind w:left="2520" w:hanging="180"/>
+      </w:pPr>
+    </w:lvl>
+    <w:lvl w:ilvl="3" w:tplc="0C07000F" w:tentative="1">
+      <w:start w:val="1"/>
+      <w:numFmt w:val="decimal"/>
+      <w:lvlText w:val="%4."/>
+      <w:lvlJc w:val="left"/>
+      <w:pPr>
+        <w:ind w:left="3240" w:hanging="360"/>
+      </w:pPr>
+    </w:lvl>
+    <w:lvl w:ilvl="4" w:tplc="0C070019" w:tentative="1">
+      <w:start w:val="1"/>
+      <w:numFmt w:val="lowerLetter"/>
+      <w:lvlText w:val="%5."/>
+      <w:lvlJc w:val="left"/>
+      <w:pPr>
+        <w:ind w:left="3960" w:hanging="360"/>
+      </w:pPr>
+    </w:lvl>
+    <w:lvl w:ilvl="5" w:tplc="0C07001B" w:tentative="1">
+      <w:start w:val="1"/>
+      <w:numFmt w:val="lowerRoman"/>
+      <w:lvlText w:val="%6."/>
+      <w:lvlJc w:val="right"/>
+      <w:pPr>
+        <w:ind w:left="4680" w:hanging="180"/>
+      </w:pPr>
+    </w:lvl>
+    <w:lvl w:ilvl="6" w:tplc="0C07000F" w:tentative="1">
+      <w:start w:val="1"/>
+      <w:numFmt w:val="decimal"/>
+      <w:lvlText w:val="%7."/>
+      <w:lvlJc w:val="left"/>
+      <w:pPr>
+        <w:ind w:left="5400" w:hanging="360"/>
+      </w:pPr>
+    </w:lvl>
+    <w:lvl w:ilvl="7" w:tplc="0C070019" w:tentative="1">
+      <w:start w:val="1"/>
+      <w:numFmt w:val="lowerLetter"/>
+      <w:lvlText w:val="%8."/>
+      <w:lvlJc w:val="left"/>
+      <w:pPr>
+        <w:ind w:left="6120" w:hanging="360"/>
+      </w:pPr>
+    </w:lvl>
+    <w:lvl w:ilvl="8" w:tplc="0C07001B" w:tentative="1">
+      <w:start w:val="1"/>
+      <w:numFmt w:val="lowerRoman"/>
+      <w:lvlText w:val="%9."/>
+      <w:lvlJc w:val="right"/>
+      <w:pPr>
+        <w:ind w:left="6840" w:hanging="180"/>
+      </w:pPr>
+    </w:lvl>
+  </w:abstractNum>
+  <w:abstractNum w:abstractNumId="26" w15:restartNumberingAfterBreak="0">
+    <w:nsid w:val="7CB45A42"/>
+    <w:multiLevelType w:val="hybridMultilevel"/>
+    <w:tmpl w:val="47A01448"/>
+    <w:lvl w:ilvl="0" w:tplc="0C07000F">
+      <w:start w:val="1"/>
+      <w:numFmt w:val="decimal"/>
+      <w:lvlText w:val="%1."/>
+      <w:lvlJc w:val="left"/>
+      <w:pPr>
+        <w:ind w:left="720" w:hanging="360"/>
+      </w:pPr>
+      <w:rPr>
+        <w:rFonts w:hint="default"/>
+      </w:rPr>
+    </w:lvl>
+    <w:lvl w:ilvl="1" w:tplc="0C070019" w:tentative="1">
+      <w:start w:val="1"/>
+      <w:numFmt w:val="lowerLetter"/>
+      <w:lvlText w:val="%2."/>
+      <w:lvlJc w:val="left"/>
+      <w:pPr>
+        <w:ind w:left="1440" w:hanging="360"/>
+      </w:pPr>
+    </w:lvl>
+    <w:lvl w:ilvl="2" w:tplc="0C07001B" w:tentative="1">
+      <w:start w:val="1"/>
+      <w:numFmt w:val="lowerRoman"/>
+      <w:lvlText w:val="%3."/>
+      <w:lvlJc w:val="right"/>
+      <w:pPr>
+        <w:ind w:left="2160" w:hanging="180"/>
+      </w:pPr>
+    </w:lvl>
+    <w:lvl w:ilvl="3" w:tplc="0C07000F" w:tentative="1">
+      <w:start w:val="1"/>
+      <w:numFmt w:val="decimal"/>
+      <w:lvlText w:val="%4."/>
+      <w:lvlJc w:val="left"/>
+      <w:pPr>
+        <w:ind w:left="2880" w:hanging="360"/>
+      </w:pPr>
+    </w:lvl>
+    <w:lvl w:ilvl="4" w:tplc="0C070019" w:tentative="1">
+      <w:start w:val="1"/>
+      <w:numFmt w:val="lowerLetter"/>
+      <w:lvlText w:val="%5."/>
+      <w:lvlJc w:val="left"/>
+      <w:pPr>
+        <w:ind w:left="3600" w:hanging="360"/>
+      </w:pPr>
+    </w:lvl>
+    <w:lvl w:ilvl="5" w:tplc="0C07001B" w:tentative="1">
+      <w:start w:val="1"/>
+      <w:numFmt w:val="lowerRoman"/>
+      <w:lvlText w:val="%6."/>
+      <w:lvlJc w:val="right"/>
+      <w:pPr>
+        <w:ind w:left="4320" w:hanging="180"/>
+      </w:pPr>
+    </w:lvl>
+    <w:lvl w:ilvl="6" w:tplc="0C07000F" w:tentative="1">
+      <w:start w:val="1"/>
+      <w:numFmt w:val="decimal"/>
+      <w:lvlText w:val="%7."/>
+      <w:lvlJc w:val="left"/>
+      <w:pPr>
+        <w:ind w:left="5040" w:hanging="360"/>
+      </w:pPr>
+    </w:lvl>
+    <w:lvl w:ilvl="7" w:tplc="0C070019" w:tentative="1">
+      <w:start w:val="1"/>
+      <w:numFmt w:val="lowerLetter"/>
+      <w:lvlText w:val="%8."/>
+      <w:lvlJc w:val="left"/>
+      <w:pPr>
+        <w:ind w:left="5760" w:hanging="360"/>
+      </w:pPr>
+    </w:lvl>
+    <w:lvl w:ilvl="8" w:tplc="0C07001B" w:tentative="1">
+      <w:start w:val="1"/>
+      <w:numFmt w:val="lowerRoman"/>
+      <w:lvlText w:val="%9."/>
+      <w:lvlJc w:val="right"/>
+      <w:pPr>
+        <w:ind w:left="6480" w:hanging="180"/>
+      </w:pPr>
+    </w:lvl>
+  </w:abstractNum>
   <w:num w:numId="1">
+    <w:abstractNumId w:val="14"/>
+  </w:num>
+  <w:num w:numId="2">
+    <w:abstractNumId w:val="16"/>
+  </w:num>
+  <w:num w:numId="3">
+    <w:abstractNumId w:val="13"/>
+  </w:num>
+  <w:num w:numId="4">
+    <w:abstractNumId w:val="24"/>
+  </w:num>
+  <w:num w:numId="5">
+    <w:abstractNumId w:val="5"/>
+  </w:num>
+  <w:num w:numId="6">
+    <w:abstractNumId w:val="9"/>
+  </w:num>
+  <w:num w:numId="7">
+    <w:abstractNumId w:val="11"/>
+  </w:num>
+  <w:num w:numId="8">
+    <w:abstractNumId w:val="12"/>
+  </w:num>
+  <w:num w:numId="9">
+    <w:abstractNumId w:val="23"/>
+  </w:num>
+  <w:num w:numId="10">
+    <w:abstractNumId w:val="6"/>
+  </w:num>
+  <w:num w:numId="11">
     <w:abstractNumId w:val="7"/>
   </w:num>
-  <w:num w:numId="2">
+  <w:num w:numId="12">
+    <w:abstractNumId w:val="19"/>
+  </w:num>
+  <w:num w:numId="13">
+    <w:abstractNumId w:val="17"/>
+  </w:num>
+  <w:num w:numId="14">
+    <w:abstractNumId w:val="22"/>
+  </w:num>
+  <w:num w:numId="15">
+    <w:abstractNumId w:val="1"/>
+  </w:num>
+  <w:num w:numId="16">
+    <w:abstractNumId w:val="15"/>
+  </w:num>
+  <w:num w:numId="17">
+    <w:abstractNumId w:val="3"/>
+  </w:num>
+  <w:num w:numId="18">
+    <w:abstractNumId w:val="18"/>
+  </w:num>
+  <w:num w:numId="19">
+    <w:abstractNumId w:val="26"/>
+  </w:num>
+  <w:num w:numId="20">
+    <w:abstractNumId w:val="10"/>
+  </w:num>
+  <w:num w:numId="21">
+    <w:abstractNumId w:val="4"/>
+  </w:num>
+  <w:num w:numId="22">
+    <w:abstractNumId w:val="2"/>
+  </w:num>
+  <w:num w:numId="23">
+    <w:abstractNumId w:val="25"/>
+  </w:num>
+  <w:num w:numId="24">
+    <w:abstractNumId w:val="21"/>
+  </w:num>
+  <w:num w:numId="25">
+    <w:abstractNumId w:val="0"/>
+  </w:num>
+  <w:num w:numId="26">
     <w:abstractNumId w:val="8"/>
   </w:num>
-  <w:num w:numId="3">
-    <w:abstractNumId w:val="6"/>
-  </w:num>
-  <w:num w:numId="4">
-    <w:abstractNumId w:val="12"/>
-  </w:num>
-  <w:num w:numId="5">
-    <w:abstractNumId w:val="0"/>
-  </w:num>
-  <w:num w:numId="6">
-    <w:abstractNumId w:val="3"/>
-  </w:num>
-  <w:num w:numId="7">
-    <w:abstractNumId w:val="4"/>
-  </w:num>
-  <w:num w:numId="8">
-    <w:abstractNumId w:val="5"/>
-  </w:num>
-  <w:num w:numId="9">
-    <w:abstractNumId w:val="11"/>
-  </w:num>
-  <w:num w:numId="10">
-    <w:abstractNumId w:val="1"/>
-  </w:num>
-  <w:num w:numId="11">
-    <w:abstractNumId w:val="2"/>
-  </w:num>
-  <w:num w:numId="12">
-    <w:abstractNumId w:val="10"/>
-  </w:num>
-  <w:num w:numId="13">
-    <w:abstractNumId w:val="9"/>
+  <w:num w:numId="27">
+    <w:abstractNumId w:val="20"/>
   </w:num>
 </w:numbering>
 </file>

</xml_diff>